<commit_message>
STM32F4 401VB Blink 4 Led
</commit_message>
<xml_diff>
--- a/Bai Bao Cao LTN.docx
+++ b/Bai Bao Cao LTN.docx
@@ -484,27 +484,14 @@
       <w:r>
         <w:t xml:space="preserve"> </w:t>
       </w:r>
-      <w:r>
-        <w:fldChar w:fldCharType="begin"/>
-      </w:r>
-      <w:r>
-        <w:instrText xml:space="preserve"> SEQ Hình \* ARABIC </w:instrText>
-      </w:r>
-      <w:r>
-        <w:fldChar w:fldCharType="separate"/>
-      </w:r>
-      <w:r>
-        <w:rPr>
-          <w:noProof/>
-        </w:rPr>
-        <w:t>1</w:t>
-      </w:r>
-      <w:r>
-        <w:rPr>
-          <w:noProof/>
-        </w:rPr>
-        <w:fldChar w:fldCharType="end"/>
-      </w:r>
+      <w:fldSimple w:instr=" SEQ Hình \* ARABIC ">
+        <w:r>
+          <w:rPr>
+            <w:noProof/>
+          </w:rPr>
+          <w:t>1</w:t>
+        </w:r>
+      </w:fldSimple>
       <w:r>
         <w:t xml:space="preserve">. Mach Arduino - </w:t>
       </w:r>
@@ -1281,27 +1268,14 @@
       <w:r>
         <w:t xml:space="preserve"> </w:t>
       </w:r>
-      <w:r>
-        <w:fldChar w:fldCharType="begin"/>
-      </w:r>
-      <w:r>
-        <w:instrText xml:space="preserve"> SEQ Hình \* ARABIC </w:instrText>
-      </w:r>
-      <w:r>
-        <w:fldChar w:fldCharType="separate"/>
-      </w:r>
-      <w:r>
-        <w:rPr>
-          <w:noProof/>
-        </w:rPr>
-        <w:t>2</w:t>
-      </w:r>
-      <w:r>
-        <w:rPr>
-          <w:noProof/>
-        </w:rPr>
-        <w:fldChar w:fldCharType="end"/>
-      </w:r>
+      <w:fldSimple w:instr=" SEQ Hình \* ARABIC ">
+        <w:r>
+          <w:rPr>
+            <w:noProof/>
+          </w:rPr>
+          <w:t>2</w:t>
+        </w:r>
+      </w:fldSimple>
       <w:r>
         <w:t xml:space="preserve">. </w:t>
       </w:r>
@@ -2221,27 +2195,14 @@
       <w:r>
         <w:t xml:space="preserve"> </w:t>
       </w:r>
-      <w:r>
-        <w:fldChar w:fldCharType="begin"/>
-      </w:r>
-      <w:r>
-        <w:instrText xml:space="preserve"> SEQ Hình \* ARABIC </w:instrText>
-      </w:r>
-      <w:r>
-        <w:fldChar w:fldCharType="separate"/>
-      </w:r>
-      <w:r>
-        <w:rPr>
-          <w:noProof/>
-        </w:rPr>
-        <w:t>3</w:t>
-      </w:r>
-      <w:r>
-        <w:rPr>
-          <w:noProof/>
-        </w:rPr>
-        <w:fldChar w:fldCharType="end"/>
-      </w:r>
+      <w:fldSimple w:instr=" SEQ Hình \* ARABIC ">
+        <w:r>
+          <w:rPr>
+            <w:noProof/>
+          </w:rPr>
+          <w:t>3</w:t>
+        </w:r>
+      </w:fldSimple>
       <w:r>
         <w:t xml:space="preserve">.Mạch Arduino - </w:t>
       </w:r>
@@ -3189,27 +3150,14 @@
       <w:r>
         <w:t xml:space="preserve"> </w:t>
       </w:r>
-      <w:r>
-        <w:fldChar w:fldCharType="begin"/>
-      </w:r>
-      <w:r>
-        <w:instrText xml:space="preserve"> SEQ Hình \* ARABIC </w:instrText>
-      </w:r>
-      <w:r>
-        <w:fldChar w:fldCharType="separate"/>
-      </w:r>
-      <w:r>
-        <w:rPr>
-          <w:noProof/>
-        </w:rPr>
-        <w:t>4</w:t>
-      </w:r>
-      <w:r>
-        <w:rPr>
-          <w:noProof/>
-        </w:rPr>
-        <w:fldChar w:fldCharType="end"/>
-      </w:r>
+      <w:fldSimple w:instr=" SEQ Hình \* ARABIC ">
+        <w:r>
+          <w:rPr>
+            <w:noProof/>
+          </w:rPr>
+          <w:t>4</w:t>
+        </w:r>
+      </w:fldSimple>
       <w:r>
         <w:t xml:space="preserve">. </w:t>
       </w:r>
@@ -3973,27 +3921,14 @@
       <w:r>
         <w:t xml:space="preserve"> </w:t>
       </w:r>
-      <w:r>
-        <w:fldChar w:fldCharType="begin"/>
-      </w:r>
-      <w:r>
-        <w:instrText xml:space="preserve"> SEQ Hình \* ARABIC </w:instrText>
-      </w:r>
-      <w:r>
-        <w:fldChar w:fldCharType="separate"/>
-      </w:r>
-      <w:r>
-        <w:rPr>
-          <w:noProof/>
-        </w:rPr>
-        <w:t>5</w:t>
-      </w:r>
-      <w:r>
-        <w:rPr>
-          <w:noProof/>
-        </w:rPr>
-        <w:fldChar w:fldCharType="end"/>
-      </w:r>
+      <w:fldSimple w:instr=" SEQ Hình \* ARABIC ">
+        <w:r>
+          <w:rPr>
+            <w:noProof/>
+          </w:rPr>
+          <w:t>5</w:t>
+        </w:r>
+      </w:fldSimple>
       <w:r>
         <w:t xml:space="preserve">. Mach Arduino - </w:t>
       </w:r>
@@ -4650,27 +4585,14 @@
       <w:r>
         <w:t xml:space="preserve"> </w:t>
       </w:r>
-      <w:r>
-        <w:fldChar w:fldCharType="begin"/>
-      </w:r>
-      <w:r>
-        <w:instrText xml:space="preserve"> SEQ Hình \* ARABIC </w:instrText>
-      </w:r>
-      <w:r>
-        <w:fldChar w:fldCharType="separate"/>
-      </w:r>
-      <w:r>
-        <w:rPr>
-          <w:noProof/>
-        </w:rPr>
-        <w:t>6</w:t>
-      </w:r>
-      <w:r>
-        <w:rPr>
-          <w:noProof/>
-        </w:rPr>
-        <w:fldChar w:fldCharType="end"/>
-      </w:r>
+      <w:fldSimple w:instr=" SEQ Hình \* ARABIC ">
+        <w:r>
+          <w:rPr>
+            <w:noProof/>
+          </w:rPr>
+          <w:t>6</w:t>
+        </w:r>
+      </w:fldSimple>
       <w:r>
         <w:t xml:space="preserve">. </w:t>
       </w:r>
@@ -5532,27 +5454,14 @@
       <w:r>
         <w:t xml:space="preserve"> </w:t>
       </w:r>
-      <w:r>
-        <w:fldChar w:fldCharType="begin"/>
-      </w:r>
-      <w:r>
-        <w:instrText xml:space="preserve"> SEQ Hình \* ARABIC </w:instrText>
-      </w:r>
-      <w:r>
-        <w:fldChar w:fldCharType="separate"/>
-      </w:r>
-      <w:r>
-        <w:rPr>
-          <w:noProof/>
-        </w:rPr>
-        <w:t>7</w:t>
-      </w:r>
-      <w:r>
-        <w:rPr>
-          <w:noProof/>
-        </w:rPr>
-        <w:fldChar w:fldCharType="end"/>
-      </w:r>
+      <w:fldSimple w:instr=" SEQ Hình \* ARABIC ">
+        <w:r>
+          <w:rPr>
+            <w:noProof/>
+          </w:rPr>
+          <w:t>7</w:t>
+        </w:r>
+      </w:fldSimple>
       <w:r>
         <w:t xml:space="preserve">. </w:t>
       </w:r>
@@ -6851,14 +6760,27 @@
       <w:r>
         <w:t xml:space="preserve"> </w:t>
       </w:r>
-      <w:fldSimple w:instr=" SEQ Hình \* ARABIC ">
-        <w:r>
-          <w:rPr>
-            <w:noProof/>
-          </w:rPr>
-          <w:t>8</w:t>
-        </w:r>
-      </w:fldSimple>
+      <w:r>
+        <w:fldChar w:fldCharType="begin"/>
+      </w:r>
+      <w:r>
+        <w:instrText xml:space="preserve"> SEQ Hình \* ARABIC </w:instrText>
+      </w:r>
+      <w:r>
+        <w:fldChar w:fldCharType="separate"/>
+      </w:r>
+      <w:r>
+        <w:rPr>
+          <w:noProof/>
+        </w:rPr>
+        <w:t>8</w:t>
+      </w:r>
+      <w:r>
+        <w:rPr>
+          <w:noProof/>
+        </w:rPr>
+        <w:fldChar w:fldCharType="end"/>
+      </w:r>
       <w:r>
         <w:t xml:space="preserve">. </w:t>
       </w:r>
@@ -7846,27 +7768,14 @@
       <w:r>
         <w:t xml:space="preserve"> </w:t>
       </w:r>
-      <w:r>
-        <w:fldChar w:fldCharType="begin"/>
-      </w:r>
-      <w:r>
-        <w:instrText xml:space="preserve"> SEQ Hình \* ARABIC </w:instrText>
-      </w:r>
-      <w:r>
-        <w:fldChar w:fldCharType="separate"/>
-      </w:r>
-      <w:r>
-        <w:rPr>
-          <w:noProof/>
-        </w:rPr>
-        <w:t>9</w:t>
-      </w:r>
-      <w:r>
-        <w:rPr>
-          <w:noProof/>
-        </w:rPr>
-        <w:fldChar w:fldCharType="end"/>
-      </w:r>
+      <w:fldSimple w:instr=" SEQ Hình \* ARABIC ">
+        <w:r>
+          <w:rPr>
+            <w:noProof/>
+          </w:rPr>
+          <w:t>9</w:t>
+        </w:r>
+      </w:fldSimple>
       <w:r>
         <w:t xml:space="preserve">. </w:t>
       </w:r>
@@ -8960,27 +8869,14 @@
       <w:r>
         <w:t xml:space="preserve"> </w:t>
       </w:r>
-      <w:r>
-        <w:fldChar w:fldCharType="begin"/>
-      </w:r>
-      <w:r>
-        <w:instrText xml:space="preserve"> SEQ Hình \* ARABIC </w:instrText>
-      </w:r>
-      <w:r>
-        <w:fldChar w:fldCharType="separate"/>
-      </w:r>
-      <w:r>
-        <w:rPr>
-          <w:noProof/>
-        </w:rPr>
-        <w:t>10</w:t>
-      </w:r>
-      <w:r>
-        <w:rPr>
-          <w:noProof/>
-        </w:rPr>
-        <w:fldChar w:fldCharType="end"/>
-      </w:r>
+      <w:fldSimple w:instr=" SEQ Hình \* ARABIC ">
+        <w:r>
+          <w:rPr>
+            <w:noProof/>
+          </w:rPr>
+          <w:t>10</w:t>
+        </w:r>
+      </w:fldSimple>
       <w:r>
         <w:t xml:space="preserve">. </w:t>
       </w:r>
@@ -11167,14 +11063,27 @@
       <w:r>
         <w:t xml:space="preserve"> </w:t>
       </w:r>
-      <w:fldSimple w:instr=" SEQ Hình \* ARABIC ">
-        <w:r>
-          <w:rPr>
-            <w:noProof/>
-          </w:rPr>
-          <w:t>11</w:t>
-        </w:r>
-      </w:fldSimple>
+      <w:r>
+        <w:fldChar w:fldCharType="begin"/>
+      </w:r>
+      <w:r>
+        <w:instrText xml:space="preserve"> SEQ Hình \* ARABIC </w:instrText>
+      </w:r>
+      <w:r>
+        <w:fldChar w:fldCharType="separate"/>
+      </w:r>
+      <w:r>
+        <w:rPr>
+          <w:noProof/>
+        </w:rPr>
+        <w:t>11</w:t>
+      </w:r>
+      <w:r>
+        <w:rPr>
+          <w:noProof/>
+        </w:rPr>
+        <w:fldChar w:fldCharType="end"/>
+      </w:r>
       <w:r>
         <w:t>.Mạch Arduino-</w:t>
       </w:r>
@@ -12830,27 +12739,14 @@
       <w:r>
         <w:t xml:space="preserve"> </w:t>
       </w:r>
-      <w:r>
-        <w:fldChar w:fldCharType="begin"/>
-      </w:r>
-      <w:r>
-        <w:instrText xml:space="preserve"> SEQ Hình \* ARABIC </w:instrText>
-      </w:r>
-      <w:r>
-        <w:fldChar w:fldCharType="separate"/>
-      </w:r>
-      <w:r>
-        <w:rPr>
-          <w:noProof/>
-        </w:rPr>
-        <w:t>12</w:t>
-      </w:r>
-      <w:r>
-        <w:rPr>
-          <w:noProof/>
-        </w:rPr>
-        <w:fldChar w:fldCharType="end"/>
-      </w:r>
+      <w:fldSimple w:instr=" SEQ Hình \* ARABIC ">
+        <w:r>
+          <w:rPr>
+            <w:noProof/>
+          </w:rPr>
+          <w:t>12</w:t>
+        </w:r>
+      </w:fldSimple>
       <w:r>
         <w:t xml:space="preserve">. </w:t>
       </w:r>
@@ -13933,14 +13829,27 @@
       <w:r>
         <w:t xml:space="preserve"> </w:t>
       </w:r>
-      <w:fldSimple w:instr=" SEQ Hình \* ARABIC ">
-        <w:r>
-          <w:rPr>
-            <w:noProof/>
-          </w:rPr>
-          <w:t>13</w:t>
-        </w:r>
-      </w:fldSimple>
+      <w:r>
+        <w:fldChar w:fldCharType="begin"/>
+      </w:r>
+      <w:r>
+        <w:instrText xml:space="preserve"> SEQ Hình \* ARABIC </w:instrText>
+      </w:r>
+      <w:r>
+        <w:fldChar w:fldCharType="separate"/>
+      </w:r>
+      <w:r>
+        <w:rPr>
+          <w:noProof/>
+        </w:rPr>
+        <w:t>13</w:t>
+      </w:r>
+      <w:r>
+        <w:rPr>
+          <w:noProof/>
+        </w:rPr>
+        <w:fldChar w:fldCharType="end"/>
+      </w:r>
       <w:r>
         <w:t xml:space="preserve">. </w:t>
       </w:r>
@@ -15183,14 +15092,27 @@
       <w:r>
         <w:t xml:space="preserve"> </w:t>
       </w:r>
-      <w:fldSimple w:instr=" SEQ Hình \* ARABIC ">
-        <w:r>
-          <w:rPr>
-            <w:noProof/>
-          </w:rPr>
-          <w:t>14</w:t>
-        </w:r>
-      </w:fldSimple>
+      <w:r>
+        <w:fldChar w:fldCharType="begin"/>
+      </w:r>
+      <w:r>
+        <w:instrText xml:space="preserve"> SEQ Hình \* ARABIC </w:instrText>
+      </w:r>
+      <w:r>
+        <w:fldChar w:fldCharType="separate"/>
+      </w:r>
+      <w:r>
+        <w:rPr>
+          <w:noProof/>
+        </w:rPr>
+        <w:t>14</w:t>
+      </w:r>
+      <w:r>
+        <w:rPr>
+          <w:noProof/>
+        </w:rPr>
+        <w:fldChar w:fldCharType="end"/>
+      </w:r>
       <w:r>
         <w:t xml:space="preserve">.Mạch </w:t>
       </w:r>
@@ -16714,14 +16636,27 @@
       <w:r>
         <w:t xml:space="preserve"> </w:t>
       </w:r>
-      <w:fldSimple w:instr=" SEQ Hình \* ARABIC ">
-        <w:r>
-          <w:rPr>
-            <w:noProof/>
-          </w:rPr>
-          <w:t>15</w:t>
-        </w:r>
-      </w:fldSimple>
+      <w:r>
+        <w:fldChar w:fldCharType="begin"/>
+      </w:r>
+      <w:r>
+        <w:instrText xml:space="preserve"> SEQ Hình \* ARABIC </w:instrText>
+      </w:r>
+      <w:r>
+        <w:fldChar w:fldCharType="separate"/>
+      </w:r>
+      <w:r>
+        <w:rPr>
+          <w:noProof/>
+        </w:rPr>
+        <w:t>15</w:t>
+      </w:r>
+      <w:r>
+        <w:rPr>
+          <w:noProof/>
+        </w:rPr>
+        <w:fldChar w:fldCharType="end"/>
+      </w:r>
       <w:r>
         <w:t xml:space="preserve">. Mach Arduino - </w:t>
       </w:r>
@@ -18792,6 +18727,1215 @@
         <w:pStyle w:val="NoSpacing"/>
       </w:pPr>
     </w:p>
+    <w:p>
+      <w:pPr>
+        <w:pStyle w:val="Heading1"/>
+      </w:pPr>
+      <w:r>
+        <w:t>CHƯƠNG 2: STM32F4 401</w:t>
+      </w:r>
+    </w:p>
+    <w:p>
+      <w:pPr>
+        <w:pStyle w:val="Heading1"/>
+      </w:pPr>
+      <w:proofErr w:type="spellStart"/>
+      <w:r>
+        <w:t>Bài</w:t>
+      </w:r>
+      <w:proofErr w:type="spellEnd"/>
+      <w:r>
+        <w:t xml:space="preserve"> 1: </w:t>
+      </w:r>
+      <w:proofErr w:type="spellStart"/>
+      <w:r>
+        <w:t>Sử</w:t>
+      </w:r>
+      <w:proofErr w:type="spellEnd"/>
+      <w:r>
+        <w:t xml:space="preserve"> </w:t>
+      </w:r>
+      <w:proofErr w:type="spellStart"/>
+      <w:r>
+        <w:t>dụng</w:t>
+      </w:r>
+      <w:proofErr w:type="spellEnd"/>
+      <w:r>
+        <w:t xml:space="preserve"> chip STM32F4 401VB </w:t>
+      </w:r>
+      <w:proofErr w:type="spellStart"/>
+      <w:r>
+        <w:t>nháy</w:t>
+      </w:r>
+      <w:proofErr w:type="spellEnd"/>
+      <w:r>
+        <w:t xml:space="preserve"> 4 led </w:t>
+      </w:r>
+    </w:p>
+    <w:p>
+      <w:pPr>
+        <w:pStyle w:val="Heading2"/>
+      </w:pPr>
+      <w:proofErr w:type="spellStart"/>
+      <w:r>
+        <w:t>Mô</w:t>
+      </w:r>
+      <w:proofErr w:type="spellEnd"/>
+      <w:r>
+        <w:t xml:space="preserve"> </w:t>
+      </w:r>
+      <w:proofErr w:type="spellStart"/>
+      <w:r>
+        <w:t>tả</w:t>
+      </w:r>
+      <w:proofErr w:type="spellEnd"/>
+    </w:p>
+    <w:p>
+      <w:pPr>
+        <w:pStyle w:val="NoSpacing"/>
+      </w:pPr>
+      <w:proofErr w:type="spellStart"/>
+      <w:r>
+        <w:t>Bài</w:t>
+      </w:r>
+      <w:proofErr w:type="spellEnd"/>
+      <w:r>
+        <w:t xml:space="preserve"> </w:t>
+      </w:r>
+      <w:proofErr w:type="spellStart"/>
+      <w:r>
+        <w:t>này</w:t>
+      </w:r>
+      <w:proofErr w:type="spellEnd"/>
+      <w:r>
+        <w:t xml:space="preserve"> </w:t>
+      </w:r>
+      <w:proofErr w:type="spellStart"/>
+      <w:r>
+        <w:t>thực</w:t>
+      </w:r>
+      <w:proofErr w:type="spellEnd"/>
+      <w:r>
+        <w:t xml:space="preserve"> </w:t>
+      </w:r>
+      <w:proofErr w:type="spellStart"/>
+      <w:r>
+        <w:t>hiện</w:t>
+      </w:r>
+      <w:proofErr w:type="spellEnd"/>
+      <w:r>
+        <w:t xml:space="preserve"> </w:t>
+      </w:r>
+      <w:proofErr w:type="spellStart"/>
+      <w:r>
+        <w:t>lập</w:t>
+      </w:r>
+      <w:proofErr w:type="spellEnd"/>
+      <w:r>
+        <w:t xml:space="preserve"> </w:t>
+      </w:r>
+      <w:proofErr w:type="spellStart"/>
+      <w:r>
+        <w:t>trình</w:t>
+      </w:r>
+      <w:proofErr w:type="spellEnd"/>
+      <w:r>
+        <w:t xml:space="preserve"> </w:t>
+      </w:r>
+      <w:proofErr w:type="spellStart"/>
+      <w:r>
+        <w:t>mô</w:t>
+      </w:r>
+      <w:proofErr w:type="spellEnd"/>
+      <w:r>
+        <w:t xml:space="preserve"> </w:t>
+      </w:r>
+      <w:proofErr w:type="spellStart"/>
+      <w:r>
+        <w:t>phỏng</w:t>
+      </w:r>
+      <w:proofErr w:type="spellEnd"/>
+      <w:r>
+        <w:t xml:space="preserve"> </w:t>
+      </w:r>
+      <w:proofErr w:type="spellStart"/>
+      <w:r>
+        <w:t>việc</w:t>
+      </w:r>
+      <w:proofErr w:type="spellEnd"/>
+      <w:r>
+        <w:t xml:space="preserve"> </w:t>
+      </w:r>
+      <w:proofErr w:type="spellStart"/>
+      <w:r>
+        <w:t>điều</w:t>
+      </w:r>
+      <w:proofErr w:type="spellEnd"/>
+      <w:r>
+        <w:t xml:space="preserve"> </w:t>
+      </w:r>
+      <w:proofErr w:type="spellStart"/>
+      <w:r>
+        <w:t>khiển</w:t>
+      </w:r>
+      <w:proofErr w:type="spellEnd"/>
+      <w:r>
+        <w:t xml:space="preserve"> </w:t>
+      </w:r>
+      <w:proofErr w:type="spellStart"/>
+      <w:r>
+        <w:t>nhấp</w:t>
+      </w:r>
+      <w:proofErr w:type="spellEnd"/>
+      <w:r>
+        <w:t xml:space="preserve"> </w:t>
+      </w:r>
+      <w:proofErr w:type="spellStart"/>
+      <w:r>
+        <w:t>nháy</w:t>
+      </w:r>
+      <w:proofErr w:type="spellEnd"/>
+      <w:r>
+        <w:t xml:space="preserve"> 4 </w:t>
+      </w:r>
+      <w:proofErr w:type="spellStart"/>
+      <w:r>
+        <w:t>đèn</w:t>
+      </w:r>
+      <w:proofErr w:type="spellEnd"/>
+      <w:r>
+        <w:t xml:space="preserve"> led </w:t>
+      </w:r>
+      <w:proofErr w:type="spellStart"/>
+      <w:r>
+        <w:t>bằng</w:t>
+      </w:r>
+      <w:proofErr w:type="spellEnd"/>
+      <w:r>
+        <w:t xml:space="preserve"> chip STM32F4 401VB</w:t>
+      </w:r>
+    </w:p>
+    <w:p>
+      <w:pPr>
+        <w:pStyle w:val="Heading2"/>
+      </w:pPr>
+      <w:proofErr w:type="spellStart"/>
+      <w:r>
+        <w:t>Sơ</w:t>
+      </w:r>
+      <w:proofErr w:type="spellEnd"/>
+      <w:r>
+        <w:t xml:space="preserve"> </w:t>
+      </w:r>
+      <w:proofErr w:type="spellStart"/>
+      <w:r>
+        <w:t>đồ</w:t>
+      </w:r>
+      <w:proofErr w:type="spellEnd"/>
+    </w:p>
+    <w:p>
+      <w:pPr>
+        <w:jc w:val="center"/>
+      </w:pPr>
+      <w:r>
+        <w:rPr>
+          <w:noProof/>
+        </w:rPr>
+        <w:drawing>
+          <wp:inline distT="0" distB="0" distL="0" distR="0" wp14:anchorId="12A449E5" wp14:editId="42EB09BE">
+            <wp:extent cx="3276600" cy="2190750"/>
+            <wp:effectExtent l="0" t="0" r="0" b="0"/>
+            <wp:docPr id="16" name="Picture 16"/>
+            <wp:cNvGraphicFramePr>
+              <a:graphicFrameLocks xmlns:a="http://schemas.openxmlformats.org/drawingml/2006/main" noChangeAspect="1"/>
+            </wp:cNvGraphicFramePr>
+            <a:graphic xmlns:a="http://schemas.openxmlformats.org/drawingml/2006/main">
+              <a:graphicData uri="http://schemas.openxmlformats.org/drawingml/2006/picture">
+                <pic:pic xmlns:pic="http://schemas.openxmlformats.org/drawingml/2006/picture">
+                  <pic:nvPicPr>
+                    <pic:cNvPr id="16" name="Picture 16"/>
+                    <pic:cNvPicPr/>
+                  </pic:nvPicPr>
+                  <pic:blipFill>
+                    <a:blip r:embed="rId20">
+                      <a:extLst>
+                        <a:ext uri="{28A0092B-C50C-407E-A947-70E740481C1C}">
+                          <a14:useLocalDpi xmlns:a14="http://schemas.microsoft.com/office/drawing/2010/main" val="0"/>
+                        </a:ext>
+                      </a:extLst>
+                    </a:blip>
+                    <a:stretch>
+                      <a:fillRect/>
+                    </a:stretch>
+                  </pic:blipFill>
+                  <pic:spPr>
+                    <a:xfrm>
+                      <a:off x="0" y="0"/>
+                      <a:ext cx="3276935" cy="2190974"/>
+                    </a:xfrm>
+                    <a:prstGeom prst="rect">
+                      <a:avLst/>
+                    </a:prstGeom>
+                  </pic:spPr>
+                </pic:pic>
+              </a:graphicData>
+            </a:graphic>
+          </wp:inline>
+        </w:drawing>
+      </w:r>
+    </w:p>
+    <w:p>
+      <w:pPr>
+        <w:pStyle w:val="Heading2"/>
+      </w:pPr>
+      <w:r>
+        <w:t xml:space="preserve">Linh </w:t>
+      </w:r>
+      <w:proofErr w:type="spellStart"/>
+      <w:r>
+        <w:t>kiện</w:t>
+      </w:r>
+      <w:proofErr w:type="spellEnd"/>
+    </w:p>
+    <w:p>
+      <w:pPr>
+        <w:pStyle w:val="Listdevice"/>
+      </w:pPr>
+      <w:proofErr w:type="spellStart"/>
+      <w:r>
+        <w:t>Một</w:t>
+      </w:r>
+      <w:proofErr w:type="spellEnd"/>
+      <w:r>
+        <w:t xml:space="preserve"> chip STM32F4 401 VB</w:t>
+      </w:r>
+    </w:p>
+    <w:p>
+      <w:pPr>
+        <w:pStyle w:val="Listdevice"/>
+      </w:pPr>
+      <w:r>
+        <w:t xml:space="preserve">4 </w:t>
+      </w:r>
+      <w:proofErr w:type="spellStart"/>
+      <w:r>
+        <w:t>đèn</w:t>
+      </w:r>
+      <w:proofErr w:type="spellEnd"/>
+      <w:r>
+        <w:t xml:space="preserve"> led</w:t>
+      </w:r>
+    </w:p>
+    <w:p>
+      <w:pPr>
+        <w:pStyle w:val="Heading2"/>
+      </w:pPr>
+      <w:r>
+        <w:t xml:space="preserve">Code </w:t>
+      </w:r>
+      <w:proofErr w:type="spellStart"/>
+      <w:r>
+        <w:t>chương</w:t>
+      </w:r>
+      <w:proofErr w:type="spellEnd"/>
+      <w:r>
+        <w:t xml:space="preserve"> </w:t>
+      </w:r>
+      <w:proofErr w:type="spellStart"/>
+      <w:r>
+        <w:t>trình</w:t>
+      </w:r>
+      <w:proofErr w:type="spellEnd"/>
+    </w:p>
+    <w:tbl>
+      <w:tblPr>
+        <w:tblStyle w:val="TableGrid"/>
+        <w:tblW w:w="8931" w:type="dxa"/>
+        <w:tblInd w:w="1129" w:type="dxa"/>
+        <w:tblLayout w:type="fixed"/>
+        <w:tblLook w:val="04A0" w:firstRow="1" w:lastRow="0" w:firstColumn="1" w:lastColumn="0" w:noHBand="0" w:noVBand="1"/>
+      </w:tblPr>
+      <w:tblGrid>
+        <w:gridCol w:w="8931"/>
+      </w:tblGrid>
+      <w:tr>
+        <w:tc>
+          <w:tcPr>
+            <w:tcW w:w="8931" w:type="dxa"/>
+          </w:tcPr>
+          <w:p>
+            <w:pPr>
+              <w:pStyle w:val="Code"/>
+            </w:pPr>
+            <w:r>
+              <w:t>#include "</w:t>
+            </w:r>
+            <w:proofErr w:type="spellStart"/>
+            <w:r>
+              <w:t>main.h</w:t>
+            </w:r>
+            <w:proofErr w:type="spellEnd"/>
+            <w:r>
+              <w:t>"</w:t>
+            </w:r>
+          </w:p>
+          <w:p>
+            <w:pPr>
+              <w:pStyle w:val="Code"/>
+            </w:pPr>
+            <w:r>
+              <w:t xml:space="preserve">void </w:t>
+            </w:r>
+            <w:proofErr w:type="spellStart"/>
+            <w:r>
+              <w:t>SystemClock_Config</w:t>
+            </w:r>
+            <w:proofErr w:type="spellEnd"/>
+            <w:r>
+              <w:t>(void);</w:t>
+            </w:r>
+          </w:p>
+          <w:p>
+            <w:pPr>
+              <w:pStyle w:val="Code"/>
+            </w:pPr>
+            <w:r>
+              <w:t xml:space="preserve">static void </w:t>
+            </w:r>
+            <w:proofErr w:type="spellStart"/>
+            <w:r>
+              <w:t>MX_GPIO_Init</w:t>
+            </w:r>
+            <w:proofErr w:type="spellEnd"/>
+            <w:r>
+              <w:t>(void);</w:t>
+            </w:r>
+          </w:p>
+          <w:p>
+            <w:pPr>
+              <w:pStyle w:val="Code"/>
+            </w:pPr>
+            <w:r>
+              <w:t>int main(void)</w:t>
+            </w:r>
+          </w:p>
+          <w:p>
+            <w:pPr>
+              <w:pStyle w:val="Code"/>
+            </w:pPr>
+            <w:r>
+              <w:t>{</w:t>
+            </w:r>
+          </w:p>
+          <w:p>
+            <w:pPr>
+              <w:pStyle w:val="Code"/>
+            </w:pPr>
+            <w:r>
+              <w:t xml:space="preserve">  </w:t>
+            </w:r>
+            <w:proofErr w:type="spellStart"/>
+            <w:r>
+              <w:t>SystemClock_</w:t>
+            </w:r>
+            <w:proofErr w:type="gramStart"/>
+            <w:r>
+              <w:t>Config</w:t>
+            </w:r>
+            <w:proofErr w:type="spellEnd"/>
+            <w:r>
+              <w:t>(</w:t>
+            </w:r>
+            <w:proofErr w:type="gramEnd"/>
+            <w:r>
+              <w:t>);</w:t>
+            </w:r>
+          </w:p>
+          <w:p>
+            <w:pPr>
+              <w:pStyle w:val="Code"/>
+            </w:pPr>
+            <w:r>
+              <w:t xml:space="preserve">  </w:t>
+            </w:r>
+            <w:proofErr w:type="spellStart"/>
+            <w:r>
+              <w:t>MX_GPIO_</w:t>
+            </w:r>
+            <w:proofErr w:type="gramStart"/>
+            <w:r>
+              <w:t>Init</w:t>
+            </w:r>
+            <w:proofErr w:type="spellEnd"/>
+            <w:r>
+              <w:t>(</w:t>
+            </w:r>
+            <w:proofErr w:type="gramEnd"/>
+            <w:r>
+              <w:t>);</w:t>
+            </w:r>
+          </w:p>
+          <w:p>
+            <w:pPr>
+              <w:pStyle w:val="Code"/>
+            </w:pPr>
+            <w:r>
+              <w:t xml:space="preserve">  while (1)</w:t>
+            </w:r>
+          </w:p>
+          <w:p>
+            <w:pPr>
+              <w:pStyle w:val="Code"/>
+            </w:pPr>
+            <w:r>
+              <w:t xml:space="preserve">  {</w:t>
+            </w:r>
+          </w:p>
+          <w:p>
+            <w:pPr>
+              <w:pStyle w:val="Code"/>
+            </w:pPr>
+            <w:r>
+              <w:lastRenderedPageBreak/>
+              <w:tab/>
+            </w:r>
+            <w:r>
+              <w:tab/>
+            </w:r>
+            <w:proofErr w:type="spellStart"/>
+            <w:r>
+              <w:t>HAL_GPIO_</w:t>
+            </w:r>
+            <w:proofErr w:type="gramStart"/>
+            <w:r>
+              <w:t>TogglePin</w:t>
+            </w:r>
+            <w:proofErr w:type="spellEnd"/>
+            <w:r>
+              <w:t>(</w:t>
+            </w:r>
+            <w:proofErr w:type="gramEnd"/>
+            <w:r>
+              <w:t>GPIOA, GPIO_PIN_10| GPIO_PIN_11 | GPIO_PIN_12| GPIO_PIN_13);</w:t>
+            </w:r>
+          </w:p>
+          <w:p>
+            <w:pPr>
+              <w:pStyle w:val="Code"/>
+            </w:pPr>
+            <w:r>
+              <w:tab/>
+            </w:r>
+            <w:r>
+              <w:tab/>
+            </w:r>
+            <w:proofErr w:type="spellStart"/>
+            <w:r>
+              <w:t>HAL_</w:t>
+            </w:r>
+            <w:proofErr w:type="gramStart"/>
+            <w:r>
+              <w:t>Delay</w:t>
+            </w:r>
+            <w:proofErr w:type="spellEnd"/>
+            <w:r>
+              <w:t>(</w:t>
+            </w:r>
+            <w:proofErr w:type="gramEnd"/>
+            <w:r>
+              <w:t>1000);</w:t>
+            </w:r>
+          </w:p>
+          <w:p>
+            <w:pPr>
+              <w:pStyle w:val="Code"/>
+            </w:pPr>
+            <w:r>
+              <w:tab/>
+            </w:r>
+            <w:r>
+              <w:tab/>
+            </w:r>
+          </w:p>
+          <w:p>
+            <w:pPr>
+              <w:pStyle w:val="Code"/>
+            </w:pPr>
+            <w:r>
+              <w:t xml:space="preserve">  }</w:t>
+            </w:r>
+          </w:p>
+          <w:p>
+            <w:pPr>
+              <w:pStyle w:val="Code"/>
+            </w:pPr>
+            <w:r>
+              <w:t>}</w:t>
+            </w:r>
+          </w:p>
+          <w:p>
+            <w:pPr>
+              <w:pStyle w:val="Code"/>
+            </w:pPr>
+          </w:p>
+          <w:p>
+            <w:pPr>
+              <w:pStyle w:val="Code"/>
+            </w:pPr>
+            <w:r>
+              <w:t xml:space="preserve">void </w:t>
+            </w:r>
+            <w:proofErr w:type="spellStart"/>
+            <w:r>
+              <w:t>SystemClock_Config</w:t>
+            </w:r>
+            <w:proofErr w:type="spellEnd"/>
+            <w:r>
+              <w:t>(void)</w:t>
+            </w:r>
+          </w:p>
+          <w:p>
+            <w:pPr>
+              <w:pStyle w:val="Code"/>
+            </w:pPr>
+            <w:r>
+              <w:t>{</w:t>
+            </w:r>
+          </w:p>
+          <w:p>
+            <w:pPr>
+              <w:pStyle w:val="Code"/>
+            </w:pPr>
+            <w:r>
+              <w:t xml:space="preserve">  </w:t>
+            </w:r>
+            <w:proofErr w:type="spellStart"/>
+            <w:r>
+              <w:t>RCC_OscInitTypeDef</w:t>
+            </w:r>
+            <w:proofErr w:type="spellEnd"/>
+            <w:r>
+              <w:t xml:space="preserve"> </w:t>
+            </w:r>
+            <w:proofErr w:type="spellStart"/>
+            <w:r>
+              <w:t>RCC_OscInitStruct</w:t>
+            </w:r>
+            <w:proofErr w:type="spellEnd"/>
+            <w:r>
+              <w:t xml:space="preserve"> = {0};</w:t>
+            </w:r>
+          </w:p>
+          <w:p>
+            <w:pPr>
+              <w:pStyle w:val="Code"/>
+            </w:pPr>
+            <w:r>
+              <w:t xml:space="preserve">  </w:t>
+            </w:r>
+            <w:proofErr w:type="spellStart"/>
+            <w:r>
+              <w:t>RCC_ClkInitTypeDef</w:t>
+            </w:r>
+            <w:proofErr w:type="spellEnd"/>
+            <w:r>
+              <w:t xml:space="preserve"> </w:t>
+            </w:r>
+            <w:proofErr w:type="spellStart"/>
+            <w:r>
+              <w:t>RCC_ClkInitStruct</w:t>
+            </w:r>
+            <w:proofErr w:type="spellEnd"/>
+            <w:r>
+              <w:t xml:space="preserve"> = {0};</w:t>
+            </w:r>
+          </w:p>
+          <w:p>
+            <w:pPr>
+              <w:pStyle w:val="Code"/>
+            </w:pPr>
+          </w:p>
+          <w:p>
+            <w:pPr>
+              <w:pStyle w:val="Code"/>
+            </w:pPr>
+            <w:r>
+              <w:t xml:space="preserve">  __HAL_RCC_PWR_CLK_</w:t>
+            </w:r>
+            <w:proofErr w:type="gramStart"/>
+            <w:r>
+              <w:t>ENABLE(</w:t>
+            </w:r>
+            <w:proofErr w:type="gramEnd"/>
+            <w:r>
+              <w:t>);</w:t>
+            </w:r>
+          </w:p>
+          <w:p>
+            <w:pPr>
+              <w:pStyle w:val="Code"/>
+            </w:pPr>
+            <w:r>
+              <w:t xml:space="preserve">  __HAL_PWR_VOLTAGESCALING_CONFIG(PWR_REGULATOR_VOLTAGE_SCALE2);</w:t>
+            </w:r>
+          </w:p>
+          <w:p>
+            <w:pPr>
+              <w:pStyle w:val="Code"/>
+            </w:pPr>
+          </w:p>
+          <w:p>
+            <w:pPr>
+              <w:pStyle w:val="Code"/>
+            </w:pPr>
+            <w:r>
+              <w:t xml:space="preserve">  </w:t>
+            </w:r>
+            <w:proofErr w:type="spellStart"/>
+            <w:r>
+              <w:t>RCC_OscInitStruct.OscillatorType</w:t>
+            </w:r>
+            <w:proofErr w:type="spellEnd"/>
+            <w:r>
+              <w:t xml:space="preserve"> = RCC_OSCILLATORTYPE_HSI;</w:t>
+            </w:r>
+          </w:p>
+          <w:p>
+            <w:pPr>
+              <w:pStyle w:val="Code"/>
+            </w:pPr>
+            <w:r>
+              <w:t xml:space="preserve">  </w:t>
+            </w:r>
+            <w:proofErr w:type="spellStart"/>
+            <w:r>
+              <w:t>RCC_OscInitStruct.HSIState</w:t>
+            </w:r>
+            <w:proofErr w:type="spellEnd"/>
+            <w:r>
+              <w:t xml:space="preserve"> = RCC_HSI_ON;</w:t>
+            </w:r>
+          </w:p>
+          <w:p>
+            <w:pPr>
+              <w:pStyle w:val="Code"/>
+            </w:pPr>
+            <w:r>
+              <w:t xml:space="preserve">  </w:t>
+            </w:r>
+            <w:proofErr w:type="spellStart"/>
+            <w:r>
+              <w:t>RCC_OscInitStruct.HSICalibrationValue</w:t>
+            </w:r>
+            <w:proofErr w:type="spellEnd"/>
+            <w:r>
+              <w:t xml:space="preserve"> = RCC_HSICALIBRATION_DEFAULT;</w:t>
+            </w:r>
+          </w:p>
+          <w:p>
+            <w:pPr>
+              <w:pStyle w:val="Code"/>
+            </w:pPr>
+            <w:r>
+              <w:t xml:space="preserve">  </w:t>
+            </w:r>
+            <w:proofErr w:type="spellStart"/>
+            <w:r>
+              <w:t>RCC_OscInitStruct.PLL.PLLState</w:t>
+            </w:r>
+            <w:proofErr w:type="spellEnd"/>
+            <w:r>
+              <w:t xml:space="preserve"> = RCC_PLL_NONE;</w:t>
+            </w:r>
+          </w:p>
+          <w:p>
+            <w:pPr>
+              <w:pStyle w:val="Code"/>
+            </w:pPr>
+            <w:r>
+              <w:t xml:space="preserve">  if (</w:t>
+            </w:r>
+            <w:proofErr w:type="spellStart"/>
+            <w:r>
+              <w:t>HAL_RCC_OscConfig</w:t>
+            </w:r>
+            <w:proofErr w:type="spellEnd"/>
+            <w:r>
+              <w:t>(&amp;</w:t>
+            </w:r>
+            <w:proofErr w:type="spellStart"/>
+            <w:r>
+              <w:t>RCC_OscInitStruct</w:t>
+            </w:r>
+            <w:proofErr w:type="spellEnd"/>
+            <w:proofErr w:type="gramStart"/>
+            <w:r>
+              <w:t>) !</w:t>
+            </w:r>
+            <w:proofErr w:type="gramEnd"/>
+            <w:r>
+              <w:t>= HAL_OK)</w:t>
+            </w:r>
+          </w:p>
+          <w:p>
+            <w:pPr>
+              <w:pStyle w:val="Code"/>
+            </w:pPr>
+            <w:r>
+              <w:t xml:space="preserve">  {</w:t>
+            </w:r>
+          </w:p>
+          <w:p>
+            <w:pPr>
+              <w:pStyle w:val="Code"/>
+            </w:pPr>
+            <w:r>
+              <w:t xml:space="preserve">    </w:t>
+            </w:r>
+            <w:proofErr w:type="spellStart"/>
+            <w:r>
+              <w:t>Error_</w:t>
+            </w:r>
+            <w:proofErr w:type="gramStart"/>
+            <w:r>
+              <w:t>Handler</w:t>
+            </w:r>
+            <w:proofErr w:type="spellEnd"/>
+            <w:r>
+              <w:t>(</w:t>
+            </w:r>
+            <w:proofErr w:type="gramEnd"/>
+            <w:r>
+              <w:t>);</w:t>
+            </w:r>
+          </w:p>
+          <w:p>
+            <w:pPr>
+              <w:pStyle w:val="Code"/>
+            </w:pPr>
+            <w:r>
+              <w:t xml:space="preserve">  }</w:t>
+            </w:r>
+          </w:p>
+          <w:p>
+            <w:pPr>
+              <w:pStyle w:val="Code"/>
+            </w:pPr>
+            <w:r>
+              <w:t xml:space="preserve">  </w:t>
+            </w:r>
+            <w:proofErr w:type="spellStart"/>
+            <w:r>
+              <w:t>RCC_ClkInitStruct.ClockType</w:t>
+            </w:r>
+            <w:proofErr w:type="spellEnd"/>
+            <w:r>
+              <w:t xml:space="preserve"> = RCC_CLOCKTYPE_HCLK|RCC_CLOCKTYPE_SYSCLK</w:t>
+            </w:r>
+          </w:p>
+          <w:p>
+            <w:pPr>
+              <w:pStyle w:val="Code"/>
+            </w:pPr>
+            <w:r>
+              <w:t xml:space="preserve">                              |RCC_CLOCKTYPE_PCLK1|RCC_CLOCKTYPE_PCLK2;</w:t>
+            </w:r>
+          </w:p>
+          <w:p>
+            <w:pPr>
+              <w:pStyle w:val="Code"/>
+            </w:pPr>
+            <w:r>
+              <w:t xml:space="preserve">  </w:t>
+            </w:r>
+            <w:proofErr w:type="spellStart"/>
+            <w:r>
+              <w:t>RCC_ClkInitStruct.SYSCLKSource</w:t>
+            </w:r>
+            <w:proofErr w:type="spellEnd"/>
+            <w:r>
+              <w:t xml:space="preserve"> = RCC_SYSCLKSOURCE_HSI;</w:t>
+            </w:r>
+          </w:p>
+          <w:p>
+            <w:pPr>
+              <w:pStyle w:val="Code"/>
+            </w:pPr>
+            <w:r>
+              <w:t xml:space="preserve">  </w:t>
+            </w:r>
+            <w:proofErr w:type="spellStart"/>
+            <w:r>
+              <w:t>RCC_ClkInitStruct.AHBCLKDivider</w:t>
+            </w:r>
+            <w:proofErr w:type="spellEnd"/>
+            <w:r>
+              <w:t xml:space="preserve"> = RCC_SYSCLK_DIV2;</w:t>
+            </w:r>
+          </w:p>
+          <w:p>
+            <w:pPr>
+              <w:pStyle w:val="Code"/>
+            </w:pPr>
+            <w:r>
+              <w:t xml:space="preserve">  RCC_ClkInitStruct.APB1CLKDivider = RCC_HCLK_DIV1;</w:t>
+            </w:r>
+          </w:p>
+          <w:p>
+            <w:pPr>
+              <w:pStyle w:val="Code"/>
+            </w:pPr>
+            <w:r>
+              <w:t xml:space="preserve">  RCC_ClkInitStruct.APB2CLKDivider = RCC_HCLK_DIV1;</w:t>
+            </w:r>
+          </w:p>
+          <w:p>
+            <w:pPr>
+              <w:pStyle w:val="Code"/>
+            </w:pPr>
+          </w:p>
+          <w:p>
+            <w:pPr>
+              <w:pStyle w:val="Code"/>
+            </w:pPr>
+            <w:r>
+              <w:t xml:space="preserve">  if (</w:t>
+            </w:r>
+            <w:proofErr w:type="spellStart"/>
+            <w:r>
+              <w:t>HAL_RCC_</w:t>
+            </w:r>
+            <w:proofErr w:type="gramStart"/>
+            <w:r>
+              <w:t>ClockConfig</w:t>
+            </w:r>
+            <w:proofErr w:type="spellEnd"/>
+            <w:r>
+              <w:t>(</w:t>
+            </w:r>
+            <w:proofErr w:type="gramEnd"/>
+            <w:r>
+              <w:t>&amp;</w:t>
+            </w:r>
+            <w:proofErr w:type="spellStart"/>
+            <w:r>
+              <w:t>RCC_ClkInitStruct</w:t>
+            </w:r>
+            <w:proofErr w:type="spellEnd"/>
+            <w:r>
+              <w:t>, FLASH_LATENCY_0) != HAL_OK)</w:t>
+            </w:r>
+          </w:p>
+          <w:p>
+            <w:pPr>
+              <w:pStyle w:val="Code"/>
+            </w:pPr>
+            <w:r>
+              <w:t xml:space="preserve">  {</w:t>
+            </w:r>
+          </w:p>
+          <w:p>
+            <w:pPr>
+              <w:pStyle w:val="Code"/>
+            </w:pPr>
+            <w:r>
+              <w:t xml:space="preserve">    </w:t>
+            </w:r>
+            <w:proofErr w:type="spellStart"/>
+            <w:r>
+              <w:t>Error_</w:t>
+            </w:r>
+            <w:proofErr w:type="gramStart"/>
+            <w:r>
+              <w:t>Handler</w:t>
+            </w:r>
+            <w:proofErr w:type="spellEnd"/>
+            <w:r>
+              <w:t>(</w:t>
+            </w:r>
+            <w:proofErr w:type="gramEnd"/>
+            <w:r>
+              <w:t>);</w:t>
+            </w:r>
+          </w:p>
+          <w:p>
+            <w:pPr>
+              <w:pStyle w:val="Code"/>
+            </w:pPr>
+            <w:r>
+              <w:t xml:space="preserve">  }</w:t>
+            </w:r>
+          </w:p>
+          <w:p>
+            <w:pPr>
+              <w:pStyle w:val="Code"/>
+            </w:pPr>
+            <w:r>
+              <w:t>}</w:t>
+            </w:r>
+          </w:p>
+          <w:p>
+            <w:pPr>
+              <w:pStyle w:val="Code"/>
+            </w:pPr>
+            <w:r>
+              <w:lastRenderedPageBreak/>
+              <w:t xml:space="preserve">static void </w:t>
+            </w:r>
+            <w:proofErr w:type="spellStart"/>
+            <w:r>
+              <w:t>MX_GPIO_Init</w:t>
+            </w:r>
+            <w:proofErr w:type="spellEnd"/>
+            <w:r>
+              <w:t>(void)</w:t>
+            </w:r>
+          </w:p>
+          <w:p>
+            <w:pPr>
+              <w:pStyle w:val="Code"/>
+            </w:pPr>
+            <w:r>
+              <w:t>{</w:t>
+            </w:r>
+          </w:p>
+          <w:p>
+            <w:pPr>
+              <w:pStyle w:val="Code"/>
+            </w:pPr>
+            <w:r>
+              <w:t xml:space="preserve">  </w:t>
+            </w:r>
+            <w:proofErr w:type="spellStart"/>
+            <w:r>
+              <w:t>GPIO_InitTypeDef</w:t>
+            </w:r>
+            <w:proofErr w:type="spellEnd"/>
+            <w:r>
+              <w:t xml:space="preserve"> </w:t>
+            </w:r>
+            <w:proofErr w:type="spellStart"/>
+            <w:r>
+              <w:t>GPIO_InitStruct</w:t>
+            </w:r>
+            <w:proofErr w:type="spellEnd"/>
+            <w:r>
+              <w:t xml:space="preserve"> = {0};</w:t>
+            </w:r>
+          </w:p>
+          <w:p>
+            <w:pPr>
+              <w:pStyle w:val="Code"/>
+            </w:pPr>
+          </w:p>
+          <w:p>
+            <w:pPr>
+              <w:pStyle w:val="Code"/>
+            </w:pPr>
+            <w:r>
+              <w:t xml:space="preserve">  __HAL_RCC_GPIOH_CLK_</w:t>
+            </w:r>
+            <w:proofErr w:type="gramStart"/>
+            <w:r>
+              <w:t>ENABLE(</w:t>
+            </w:r>
+            <w:proofErr w:type="gramEnd"/>
+            <w:r>
+              <w:t>);</w:t>
+            </w:r>
+          </w:p>
+          <w:p>
+            <w:pPr>
+              <w:pStyle w:val="Code"/>
+            </w:pPr>
+            <w:r>
+              <w:t xml:space="preserve">  __HAL_RCC_GPIOA_CLK_</w:t>
+            </w:r>
+            <w:proofErr w:type="gramStart"/>
+            <w:r>
+              <w:t>ENABLE(</w:t>
+            </w:r>
+            <w:proofErr w:type="gramEnd"/>
+            <w:r>
+              <w:t>);</w:t>
+            </w:r>
+          </w:p>
+          <w:p>
+            <w:pPr>
+              <w:pStyle w:val="Code"/>
+            </w:pPr>
+          </w:p>
+          <w:p>
+            <w:pPr>
+              <w:pStyle w:val="Code"/>
+            </w:pPr>
+            <w:r>
+              <w:t xml:space="preserve">  /*Configure GPIO pin Output Level */</w:t>
+            </w:r>
+          </w:p>
+          <w:p>
+            <w:pPr>
+              <w:pStyle w:val="Code"/>
+            </w:pPr>
+            <w:r>
+              <w:t xml:space="preserve">  </w:t>
+            </w:r>
+            <w:proofErr w:type="spellStart"/>
+            <w:r>
+              <w:t>HAL_GPIO_</w:t>
+            </w:r>
+            <w:proofErr w:type="gramStart"/>
+            <w:r>
+              <w:t>WritePin</w:t>
+            </w:r>
+            <w:proofErr w:type="spellEnd"/>
+            <w:r>
+              <w:t>(</w:t>
+            </w:r>
+            <w:proofErr w:type="gramEnd"/>
+            <w:r>
+              <w:t>GPIOA, LED_OUT_4_Pin|LED_OUT_3_Pin|LED_OUT_2_Pin|LED_OUT_1_Pin, GPIO_PIN_RESET);</w:t>
+            </w:r>
+          </w:p>
+          <w:p>
+            <w:pPr>
+              <w:pStyle w:val="Code"/>
+            </w:pPr>
+          </w:p>
+          <w:p>
+            <w:pPr>
+              <w:pStyle w:val="Code"/>
+            </w:pPr>
+            <w:r>
+              <w:t xml:space="preserve">  /*Configure GPIO </w:t>
+            </w:r>
+            <w:proofErr w:type="gramStart"/>
+            <w:r>
+              <w:t>pins :</w:t>
+            </w:r>
+            <w:proofErr w:type="gramEnd"/>
+            <w:r>
+              <w:t xml:space="preserve"> LED_OUT_4_Pin LED_OUT_3_Pin LED_OUT_2_Pin LED_OUT_1_Pin */</w:t>
+            </w:r>
+          </w:p>
+          <w:p>
+            <w:pPr>
+              <w:pStyle w:val="Code"/>
+            </w:pPr>
+            <w:r>
+              <w:t xml:space="preserve">  </w:t>
+            </w:r>
+            <w:proofErr w:type="spellStart"/>
+            <w:r>
+              <w:t>GPIO_InitStruct.Pin</w:t>
+            </w:r>
+            <w:proofErr w:type="spellEnd"/>
+            <w:r>
+              <w:t xml:space="preserve"> = LED_OUT_4_Pin|LED_OUT_3_Pin|LED_OUT_2_Pin|LED_OUT_1_Pin;</w:t>
+            </w:r>
+          </w:p>
+          <w:p>
+            <w:pPr>
+              <w:pStyle w:val="Code"/>
+            </w:pPr>
+            <w:r>
+              <w:t xml:space="preserve">  </w:t>
+            </w:r>
+            <w:proofErr w:type="spellStart"/>
+            <w:r>
+              <w:t>GPIO_InitStruct.Mode</w:t>
+            </w:r>
+            <w:proofErr w:type="spellEnd"/>
+            <w:r>
+              <w:t xml:space="preserve"> = GPIO_MODE_OUTPUT_PP;</w:t>
+            </w:r>
+          </w:p>
+          <w:p>
+            <w:pPr>
+              <w:pStyle w:val="Code"/>
+            </w:pPr>
+            <w:r>
+              <w:t xml:space="preserve">  </w:t>
+            </w:r>
+            <w:proofErr w:type="spellStart"/>
+            <w:r>
+              <w:t>GPIO_InitStruct.Pull</w:t>
+            </w:r>
+            <w:proofErr w:type="spellEnd"/>
+            <w:r>
+              <w:t xml:space="preserve"> = GPIO_NOPULL;</w:t>
+            </w:r>
+          </w:p>
+          <w:p>
+            <w:pPr>
+              <w:pStyle w:val="Code"/>
+            </w:pPr>
+            <w:r>
+              <w:t xml:space="preserve">  </w:t>
+            </w:r>
+            <w:proofErr w:type="spellStart"/>
+            <w:r>
+              <w:t>GPIO_InitStruct.Speed</w:t>
+            </w:r>
+            <w:proofErr w:type="spellEnd"/>
+            <w:r>
+              <w:t xml:space="preserve"> = GPIO_SPEED_FREQ_LOW;</w:t>
+            </w:r>
+          </w:p>
+          <w:p>
+            <w:pPr>
+              <w:pStyle w:val="Code"/>
+            </w:pPr>
+            <w:r>
+              <w:t xml:space="preserve">  </w:t>
+            </w:r>
+            <w:proofErr w:type="spellStart"/>
+            <w:r>
+              <w:t>HAL_GPIO_</w:t>
+            </w:r>
+            <w:proofErr w:type="gramStart"/>
+            <w:r>
+              <w:t>Init</w:t>
+            </w:r>
+            <w:proofErr w:type="spellEnd"/>
+            <w:r>
+              <w:t>(</w:t>
+            </w:r>
+            <w:proofErr w:type="gramEnd"/>
+            <w:r>
+              <w:t>GPIOA, &amp;</w:t>
+            </w:r>
+            <w:proofErr w:type="spellStart"/>
+            <w:r>
+              <w:t>GPIO_InitStruct</w:t>
+            </w:r>
+            <w:proofErr w:type="spellEnd"/>
+            <w:r>
+              <w:t>);</w:t>
+            </w:r>
+          </w:p>
+          <w:p>
+            <w:pPr>
+              <w:pStyle w:val="Code"/>
+            </w:pPr>
+          </w:p>
+          <w:p>
+            <w:pPr>
+              <w:pStyle w:val="Code"/>
+            </w:pPr>
+            <w:r>
+              <w:t>}</w:t>
+            </w:r>
+          </w:p>
+          <w:p>
+            <w:pPr>
+              <w:pStyle w:val="Code"/>
+            </w:pPr>
+          </w:p>
+        </w:tc>
+      </w:tr>
+    </w:tbl>
+    <w:p/>
     <w:sectPr>
       <w:pgSz w:w="11906" w:h="16838"/>
       <w:pgMar w:top="720" w:right="720" w:bottom="720" w:left="720" w:header="708" w:footer="708" w:gutter="0"/>

</xml_diff>

<commit_message>
rework STM32F4 blink 4 led
</commit_message>
<xml_diff>
--- a/Bai Bao Cao LTN.docx
+++ b/Bai Bao Cao LTN.docx
@@ -484,14 +484,27 @@
       <w:r>
         <w:t xml:space="preserve"> </w:t>
       </w:r>
-      <w:fldSimple w:instr=" SEQ Hình \* ARABIC ">
-        <w:r>
-          <w:rPr>
-            <w:noProof/>
-          </w:rPr>
-          <w:t>1</w:t>
-        </w:r>
-      </w:fldSimple>
+      <w:r>
+        <w:fldChar w:fldCharType="begin"/>
+      </w:r>
+      <w:r>
+        <w:instrText xml:space="preserve"> SEQ Hình \* ARABIC </w:instrText>
+      </w:r>
+      <w:r>
+        <w:fldChar w:fldCharType="separate"/>
+      </w:r>
+      <w:r>
+        <w:rPr>
+          <w:noProof/>
+        </w:rPr>
+        <w:t>1</w:t>
+      </w:r>
+      <w:r>
+        <w:rPr>
+          <w:noProof/>
+        </w:rPr>
+        <w:fldChar w:fldCharType="end"/>
+      </w:r>
       <w:r>
         <w:t xml:space="preserve">. Mach Arduino - </w:t>
       </w:r>
@@ -1268,14 +1281,27 @@
       <w:r>
         <w:t xml:space="preserve"> </w:t>
       </w:r>
-      <w:fldSimple w:instr=" SEQ Hình \* ARABIC ">
-        <w:r>
-          <w:rPr>
-            <w:noProof/>
-          </w:rPr>
-          <w:t>2</w:t>
-        </w:r>
-      </w:fldSimple>
+      <w:r>
+        <w:fldChar w:fldCharType="begin"/>
+      </w:r>
+      <w:r>
+        <w:instrText xml:space="preserve"> SEQ Hình \* ARABIC </w:instrText>
+      </w:r>
+      <w:r>
+        <w:fldChar w:fldCharType="separate"/>
+      </w:r>
+      <w:r>
+        <w:rPr>
+          <w:noProof/>
+        </w:rPr>
+        <w:t>2</w:t>
+      </w:r>
+      <w:r>
+        <w:rPr>
+          <w:noProof/>
+        </w:rPr>
+        <w:fldChar w:fldCharType="end"/>
+      </w:r>
       <w:r>
         <w:t xml:space="preserve">. </w:t>
       </w:r>
@@ -2195,14 +2221,27 @@
       <w:r>
         <w:t xml:space="preserve"> </w:t>
       </w:r>
-      <w:fldSimple w:instr=" SEQ Hình \* ARABIC ">
-        <w:r>
-          <w:rPr>
-            <w:noProof/>
-          </w:rPr>
-          <w:t>3</w:t>
-        </w:r>
-      </w:fldSimple>
+      <w:r>
+        <w:fldChar w:fldCharType="begin"/>
+      </w:r>
+      <w:r>
+        <w:instrText xml:space="preserve"> SEQ Hình \* ARABIC </w:instrText>
+      </w:r>
+      <w:r>
+        <w:fldChar w:fldCharType="separate"/>
+      </w:r>
+      <w:r>
+        <w:rPr>
+          <w:noProof/>
+        </w:rPr>
+        <w:t>3</w:t>
+      </w:r>
+      <w:r>
+        <w:rPr>
+          <w:noProof/>
+        </w:rPr>
+        <w:fldChar w:fldCharType="end"/>
+      </w:r>
       <w:r>
         <w:t xml:space="preserve">.Mạch Arduino - </w:t>
       </w:r>
@@ -3150,14 +3189,27 @@
       <w:r>
         <w:t xml:space="preserve"> </w:t>
       </w:r>
-      <w:fldSimple w:instr=" SEQ Hình \* ARABIC ">
-        <w:r>
-          <w:rPr>
-            <w:noProof/>
-          </w:rPr>
-          <w:t>4</w:t>
-        </w:r>
-      </w:fldSimple>
+      <w:r>
+        <w:fldChar w:fldCharType="begin"/>
+      </w:r>
+      <w:r>
+        <w:instrText xml:space="preserve"> SEQ Hình \* ARABIC </w:instrText>
+      </w:r>
+      <w:r>
+        <w:fldChar w:fldCharType="separate"/>
+      </w:r>
+      <w:r>
+        <w:rPr>
+          <w:noProof/>
+        </w:rPr>
+        <w:t>4</w:t>
+      </w:r>
+      <w:r>
+        <w:rPr>
+          <w:noProof/>
+        </w:rPr>
+        <w:fldChar w:fldCharType="end"/>
+      </w:r>
       <w:r>
         <w:t xml:space="preserve">. </w:t>
       </w:r>
@@ -3921,14 +3973,27 @@
       <w:r>
         <w:t xml:space="preserve"> </w:t>
       </w:r>
-      <w:fldSimple w:instr=" SEQ Hình \* ARABIC ">
-        <w:r>
-          <w:rPr>
-            <w:noProof/>
-          </w:rPr>
-          <w:t>5</w:t>
-        </w:r>
-      </w:fldSimple>
+      <w:r>
+        <w:fldChar w:fldCharType="begin"/>
+      </w:r>
+      <w:r>
+        <w:instrText xml:space="preserve"> SEQ Hình \* ARABIC </w:instrText>
+      </w:r>
+      <w:r>
+        <w:fldChar w:fldCharType="separate"/>
+      </w:r>
+      <w:r>
+        <w:rPr>
+          <w:noProof/>
+        </w:rPr>
+        <w:t>5</w:t>
+      </w:r>
+      <w:r>
+        <w:rPr>
+          <w:noProof/>
+        </w:rPr>
+        <w:fldChar w:fldCharType="end"/>
+      </w:r>
       <w:r>
         <w:t xml:space="preserve">. Mach Arduino - </w:t>
       </w:r>
@@ -4585,14 +4650,27 @@
       <w:r>
         <w:t xml:space="preserve"> </w:t>
       </w:r>
-      <w:fldSimple w:instr=" SEQ Hình \* ARABIC ">
-        <w:r>
-          <w:rPr>
-            <w:noProof/>
-          </w:rPr>
-          <w:t>6</w:t>
-        </w:r>
-      </w:fldSimple>
+      <w:r>
+        <w:fldChar w:fldCharType="begin"/>
+      </w:r>
+      <w:r>
+        <w:instrText xml:space="preserve"> SEQ Hình \* ARABIC </w:instrText>
+      </w:r>
+      <w:r>
+        <w:fldChar w:fldCharType="separate"/>
+      </w:r>
+      <w:r>
+        <w:rPr>
+          <w:noProof/>
+        </w:rPr>
+        <w:t>6</w:t>
+      </w:r>
+      <w:r>
+        <w:rPr>
+          <w:noProof/>
+        </w:rPr>
+        <w:fldChar w:fldCharType="end"/>
+      </w:r>
       <w:r>
         <w:t xml:space="preserve">. </w:t>
       </w:r>
@@ -5454,14 +5532,27 @@
       <w:r>
         <w:t xml:space="preserve"> </w:t>
       </w:r>
-      <w:fldSimple w:instr=" SEQ Hình \* ARABIC ">
-        <w:r>
-          <w:rPr>
-            <w:noProof/>
-          </w:rPr>
-          <w:t>7</w:t>
-        </w:r>
-      </w:fldSimple>
+      <w:r>
+        <w:fldChar w:fldCharType="begin"/>
+      </w:r>
+      <w:r>
+        <w:instrText xml:space="preserve"> SEQ Hình \* ARABIC </w:instrText>
+      </w:r>
+      <w:r>
+        <w:fldChar w:fldCharType="separate"/>
+      </w:r>
+      <w:r>
+        <w:rPr>
+          <w:noProof/>
+        </w:rPr>
+        <w:t>7</w:t>
+      </w:r>
+      <w:r>
+        <w:rPr>
+          <w:noProof/>
+        </w:rPr>
+        <w:fldChar w:fldCharType="end"/>
+      </w:r>
       <w:r>
         <w:t xml:space="preserve">. </w:t>
       </w:r>
@@ -6760,27 +6851,14 @@
       <w:r>
         <w:t xml:space="preserve"> </w:t>
       </w:r>
-      <w:r>
-        <w:fldChar w:fldCharType="begin"/>
-      </w:r>
-      <w:r>
-        <w:instrText xml:space="preserve"> SEQ Hình \* ARABIC </w:instrText>
-      </w:r>
-      <w:r>
-        <w:fldChar w:fldCharType="separate"/>
-      </w:r>
-      <w:r>
-        <w:rPr>
-          <w:noProof/>
-        </w:rPr>
-        <w:t>8</w:t>
-      </w:r>
-      <w:r>
-        <w:rPr>
-          <w:noProof/>
-        </w:rPr>
-        <w:fldChar w:fldCharType="end"/>
-      </w:r>
+      <w:fldSimple w:instr=" SEQ Hình \* ARABIC ">
+        <w:r>
+          <w:rPr>
+            <w:noProof/>
+          </w:rPr>
+          <w:t>8</w:t>
+        </w:r>
+      </w:fldSimple>
       <w:r>
         <w:t xml:space="preserve">. </w:t>
       </w:r>
@@ -7768,14 +7846,27 @@
       <w:r>
         <w:t xml:space="preserve"> </w:t>
       </w:r>
-      <w:fldSimple w:instr=" SEQ Hình \* ARABIC ">
-        <w:r>
-          <w:rPr>
-            <w:noProof/>
-          </w:rPr>
-          <w:t>9</w:t>
-        </w:r>
-      </w:fldSimple>
+      <w:r>
+        <w:fldChar w:fldCharType="begin"/>
+      </w:r>
+      <w:r>
+        <w:instrText xml:space="preserve"> SEQ Hình \* ARABIC </w:instrText>
+      </w:r>
+      <w:r>
+        <w:fldChar w:fldCharType="separate"/>
+      </w:r>
+      <w:r>
+        <w:rPr>
+          <w:noProof/>
+        </w:rPr>
+        <w:t>9</w:t>
+      </w:r>
+      <w:r>
+        <w:rPr>
+          <w:noProof/>
+        </w:rPr>
+        <w:fldChar w:fldCharType="end"/>
+      </w:r>
       <w:r>
         <w:t xml:space="preserve">. </w:t>
       </w:r>
@@ -8869,14 +8960,27 @@
       <w:r>
         <w:t xml:space="preserve"> </w:t>
       </w:r>
-      <w:fldSimple w:instr=" SEQ Hình \* ARABIC ">
-        <w:r>
-          <w:rPr>
-            <w:noProof/>
-          </w:rPr>
-          <w:t>10</w:t>
-        </w:r>
-      </w:fldSimple>
+      <w:r>
+        <w:fldChar w:fldCharType="begin"/>
+      </w:r>
+      <w:r>
+        <w:instrText xml:space="preserve"> SEQ Hình \* ARABIC </w:instrText>
+      </w:r>
+      <w:r>
+        <w:fldChar w:fldCharType="separate"/>
+      </w:r>
+      <w:r>
+        <w:rPr>
+          <w:noProof/>
+        </w:rPr>
+        <w:t>10</w:t>
+      </w:r>
+      <w:r>
+        <w:rPr>
+          <w:noProof/>
+        </w:rPr>
+        <w:fldChar w:fldCharType="end"/>
+      </w:r>
       <w:r>
         <w:t xml:space="preserve">. </w:t>
       </w:r>
@@ -11063,27 +11167,14 @@
       <w:r>
         <w:t xml:space="preserve"> </w:t>
       </w:r>
-      <w:r>
-        <w:fldChar w:fldCharType="begin"/>
-      </w:r>
-      <w:r>
-        <w:instrText xml:space="preserve"> SEQ Hình \* ARABIC </w:instrText>
-      </w:r>
-      <w:r>
-        <w:fldChar w:fldCharType="separate"/>
-      </w:r>
-      <w:r>
-        <w:rPr>
-          <w:noProof/>
-        </w:rPr>
-        <w:t>11</w:t>
-      </w:r>
-      <w:r>
-        <w:rPr>
-          <w:noProof/>
-        </w:rPr>
-        <w:fldChar w:fldCharType="end"/>
-      </w:r>
+      <w:fldSimple w:instr=" SEQ Hình \* ARABIC ">
+        <w:r>
+          <w:rPr>
+            <w:noProof/>
+          </w:rPr>
+          <w:t>11</w:t>
+        </w:r>
+      </w:fldSimple>
       <w:r>
         <w:t>.Mạch Arduino-</w:t>
       </w:r>
@@ -12739,14 +12830,27 @@
       <w:r>
         <w:t xml:space="preserve"> </w:t>
       </w:r>
-      <w:fldSimple w:instr=" SEQ Hình \* ARABIC ">
-        <w:r>
-          <w:rPr>
-            <w:noProof/>
-          </w:rPr>
-          <w:t>12</w:t>
-        </w:r>
-      </w:fldSimple>
+      <w:r>
+        <w:fldChar w:fldCharType="begin"/>
+      </w:r>
+      <w:r>
+        <w:instrText xml:space="preserve"> SEQ Hình \* ARABIC </w:instrText>
+      </w:r>
+      <w:r>
+        <w:fldChar w:fldCharType="separate"/>
+      </w:r>
+      <w:r>
+        <w:rPr>
+          <w:noProof/>
+        </w:rPr>
+        <w:t>12</w:t>
+      </w:r>
+      <w:r>
+        <w:rPr>
+          <w:noProof/>
+        </w:rPr>
+        <w:fldChar w:fldCharType="end"/>
+      </w:r>
       <w:r>
         <w:t xml:space="preserve">. </w:t>
       </w:r>
@@ -13829,27 +13933,14 @@
       <w:r>
         <w:t xml:space="preserve"> </w:t>
       </w:r>
-      <w:r>
-        <w:fldChar w:fldCharType="begin"/>
-      </w:r>
-      <w:r>
-        <w:instrText xml:space="preserve"> SEQ Hình \* ARABIC </w:instrText>
-      </w:r>
-      <w:r>
-        <w:fldChar w:fldCharType="separate"/>
-      </w:r>
-      <w:r>
-        <w:rPr>
-          <w:noProof/>
-        </w:rPr>
-        <w:t>13</w:t>
-      </w:r>
-      <w:r>
-        <w:rPr>
-          <w:noProof/>
-        </w:rPr>
-        <w:fldChar w:fldCharType="end"/>
-      </w:r>
+      <w:fldSimple w:instr=" SEQ Hình \* ARABIC ">
+        <w:r>
+          <w:rPr>
+            <w:noProof/>
+          </w:rPr>
+          <w:t>13</w:t>
+        </w:r>
+      </w:fldSimple>
       <w:r>
         <w:t xml:space="preserve">. </w:t>
       </w:r>
@@ -15092,27 +15183,14 @@
       <w:r>
         <w:t xml:space="preserve"> </w:t>
       </w:r>
-      <w:r>
-        <w:fldChar w:fldCharType="begin"/>
-      </w:r>
-      <w:r>
-        <w:instrText xml:space="preserve"> SEQ Hình \* ARABIC </w:instrText>
-      </w:r>
-      <w:r>
-        <w:fldChar w:fldCharType="separate"/>
-      </w:r>
-      <w:r>
-        <w:rPr>
-          <w:noProof/>
-        </w:rPr>
-        <w:t>14</w:t>
-      </w:r>
-      <w:r>
-        <w:rPr>
-          <w:noProof/>
-        </w:rPr>
-        <w:fldChar w:fldCharType="end"/>
-      </w:r>
+      <w:fldSimple w:instr=" SEQ Hình \* ARABIC ">
+        <w:r>
+          <w:rPr>
+            <w:noProof/>
+          </w:rPr>
+          <w:t>14</w:t>
+        </w:r>
+      </w:fldSimple>
       <w:r>
         <w:t xml:space="preserve">.Mạch </w:t>
       </w:r>
@@ -16636,27 +16714,14 @@
       <w:r>
         <w:t xml:space="preserve"> </w:t>
       </w:r>
-      <w:r>
-        <w:fldChar w:fldCharType="begin"/>
-      </w:r>
-      <w:r>
-        <w:instrText xml:space="preserve"> SEQ Hình \* ARABIC </w:instrText>
-      </w:r>
-      <w:r>
-        <w:fldChar w:fldCharType="separate"/>
-      </w:r>
-      <w:r>
-        <w:rPr>
-          <w:noProof/>
-        </w:rPr>
-        <w:t>15</w:t>
-      </w:r>
-      <w:r>
-        <w:rPr>
-          <w:noProof/>
-        </w:rPr>
-        <w:fldChar w:fldCharType="end"/>
-      </w:r>
+      <w:fldSimple w:instr=" SEQ Hình \* ARABIC ">
+        <w:r>
+          <w:rPr>
+            <w:noProof/>
+          </w:rPr>
+          <w:t>15</w:t>
+        </w:r>
+      </w:fldSimple>
       <w:r>
         <w:t xml:space="preserve">. Mach Arduino - </w:t>
       </w:r>
@@ -18942,9 +19007,9 @@
           <w:noProof/>
         </w:rPr>
         <w:drawing>
-          <wp:inline distT="0" distB="0" distL="0" distR="0" wp14:anchorId="12A449E5" wp14:editId="42EB09BE">
-            <wp:extent cx="3276600" cy="2190750"/>
-            <wp:effectExtent l="0" t="0" r="0" b="0"/>
+          <wp:inline distT="0" distB="0" distL="0" distR="0" wp14:anchorId="12A449E5" wp14:editId="0B0728E6">
+            <wp:extent cx="2644278" cy="2190974"/>
+            <wp:effectExtent l="0" t="0" r="3810" b="0"/>
             <wp:docPr id="16" name="Picture 16"/>
             <wp:cNvGraphicFramePr>
               <a:graphicFrameLocks xmlns:a="http://schemas.openxmlformats.org/drawingml/2006/main" noChangeAspect="1"/>
@@ -18971,7 +19036,7 @@
                   <pic:spPr>
                     <a:xfrm>
                       <a:off x="0" y="0"/>
-                      <a:ext cx="3276935" cy="2190974"/>
+                      <a:ext cx="2644278" cy="2190974"/>
                     </a:xfrm>
                     <a:prstGeom prst="rect">
                       <a:avLst/>
@@ -19025,6 +19090,75 @@
       <w:r>
         <w:t xml:space="preserve"> led</w:t>
       </w:r>
+    </w:p>
+    <w:p>
+      <w:pPr>
+        <w:pStyle w:val="Listdevice"/>
+      </w:pPr>
+      <w:r>
+        <w:t xml:space="preserve">4 </w:t>
+      </w:r>
+      <w:proofErr w:type="spellStart"/>
+      <w:r>
+        <w:t>điện</w:t>
+      </w:r>
+      <w:proofErr w:type="spellEnd"/>
+      <w:r>
+        <w:t xml:space="preserve"> </w:t>
+      </w:r>
+      <w:proofErr w:type="spellStart"/>
+      <w:r>
+        <w:t>trở</w:t>
+      </w:r>
+      <w:proofErr w:type="spellEnd"/>
+      <w:r>
+        <w:t xml:space="preserve"> </w:t>
+      </w:r>
+      <w:proofErr w:type="spellStart"/>
+      <w:r>
+        <w:t>có</w:t>
+      </w:r>
+      <w:proofErr w:type="spellEnd"/>
+      <w:r>
+        <w:t xml:space="preserve"> </w:t>
+      </w:r>
+      <w:proofErr w:type="spellStart"/>
+      <w:r>
+        <w:t>tác</w:t>
+      </w:r>
+      <w:proofErr w:type="spellEnd"/>
+      <w:r>
+        <w:t xml:space="preserve"> </w:t>
+      </w:r>
+      <w:proofErr w:type="spellStart"/>
+      <w:r>
+        <w:t>dụng</w:t>
+      </w:r>
+      <w:proofErr w:type="spellEnd"/>
+      <w:r>
+        <w:t xml:space="preserve"> </w:t>
+      </w:r>
+      <w:proofErr w:type="spellStart"/>
+      <w:r>
+        <w:t>cản</w:t>
+      </w:r>
+      <w:proofErr w:type="spellEnd"/>
+      <w:r>
+        <w:t xml:space="preserve"> </w:t>
+      </w:r>
+      <w:proofErr w:type="spellStart"/>
+      <w:r>
+        <w:t>trở</w:t>
+      </w:r>
+      <w:proofErr w:type="spellEnd"/>
+      <w:r>
+        <w:t xml:space="preserve"> </w:t>
+      </w:r>
+      <w:proofErr w:type="spellStart"/>
+      <w:r>
+        <w:t>dòng</w:t>
+      </w:r>
+      <w:proofErr w:type="spellEnd"/>
     </w:p>
     <w:p>
       <w:pPr>
@@ -19180,6 +19314,7 @@
               <w:pStyle w:val="Code"/>
             </w:pPr>
             <w:r>
+              <w:lastRenderedPageBreak/>
               <w:t xml:space="preserve">  while (1)</w:t>
             </w:r>
           </w:p>
@@ -19196,72 +19331,473 @@
               <w:pStyle w:val="Code"/>
             </w:pPr>
             <w:r>
+              <w:tab/>
+            </w:r>
+            <w:r>
+              <w:tab/>
+            </w:r>
+            <w:proofErr w:type="spellStart"/>
+            <w:r>
+              <w:t>HAL_GPIO_</w:t>
+            </w:r>
+            <w:proofErr w:type="gramStart"/>
+            <w:r>
+              <w:t>TogglePin</w:t>
+            </w:r>
+            <w:proofErr w:type="spellEnd"/>
+            <w:r>
+              <w:t>(</w:t>
+            </w:r>
+            <w:proofErr w:type="gramEnd"/>
+            <w:r>
+              <w:t>GPIOA, GPIO_PIN_10| GPIO_PIN_11 | GPIO_PIN_12| GPIO_PIN_13);</w:t>
+            </w:r>
+          </w:p>
+          <w:p>
+            <w:pPr>
+              <w:pStyle w:val="Code"/>
+            </w:pPr>
+            <w:r>
+              <w:tab/>
+            </w:r>
+            <w:r>
+              <w:tab/>
+            </w:r>
+            <w:proofErr w:type="spellStart"/>
+            <w:r>
+              <w:t>HAL_</w:t>
+            </w:r>
+            <w:proofErr w:type="gramStart"/>
+            <w:r>
+              <w:t>Delay</w:t>
+            </w:r>
+            <w:proofErr w:type="spellEnd"/>
+            <w:r>
+              <w:t>(</w:t>
+            </w:r>
+            <w:proofErr w:type="gramEnd"/>
+            <w:r>
+              <w:t>1000);</w:t>
+            </w:r>
+          </w:p>
+          <w:p>
+            <w:pPr>
+              <w:pStyle w:val="Code"/>
+            </w:pPr>
+            <w:r>
+              <w:tab/>
+            </w:r>
+            <w:r>
+              <w:tab/>
+            </w:r>
+          </w:p>
+          <w:p>
+            <w:pPr>
+              <w:pStyle w:val="Code"/>
+            </w:pPr>
+            <w:r>
+              <w:t xml:space="preserve">  }</w:t>
+            </w:r>
+          </w:p>
+          <w:p>
+            <w:pPr>
+              <w:pStyle w:val="Code"/>
+            </w:pPr>
+            <w:r>
+              <w:t>}</w:t>
+            </w:r>
+          </w:p>
+          <w:p>
+            <w:pPr>
+              <w:pStyle w:val="Code"/>
+            </w:pPr>
+          </w:p>
+          <w:p>
+            <w:pPr>
+              <w:pStyle w:val="Code"/>
+            </w:pPr>
+            <w:r>
+              <w:t xml:space="preserve">void </w:t>
+            </w:r>
+            <w:proofErr w:type="spellStart"/>
+            <w:r>
+              <w:t>SystemClock_Config</w:t>
+            </w:r>
+            <w:proofErr w:type="spellEnd"/>
+            <w:r>
+              <w:t>(void)</w:t>
+            </w:r>
+          </w:p>
+          <w:p>
+            <w:pPr>
+              <w:pStyle w:val="Code"/>
+            </w:pPr>
+            <w:r>
+              <w:t>{</w:t>
+            </w:r>
+          </w:p>
+          <w:p>
+            <w:pPr>
+              <w:pStyle w:val="Code"/>
+            </w:pPr>
+            <w:r>
+              <w:t xml:space="preserve">  </w:t>
+            </w:r>
+            <w:proofErr w:type="spellStart"/>
+            <w:r>
+              <w:t>RCC_OscInitTypeDef</w:t>
+            </w:r>
+            <w:proofErr w:type="spellEnd"/>
+            <w:r>
+              <w:t xml:space="preserve"> </w:t>
+            </w:r>
+            <w:proofErr w:type="spellStart"/>
+            <w:r>
+              <w:t>RCC_OscInitStruct</w:t>
+            </w:r>
+            <w:proofErr w:type="spellEnd"/>
+            <w:r>
+              <w:t xml:space="preserve"> = {0};</w:t>
+            </w:r>
+          </w:p>
+          <w:p>
+            <w:pPr>
+              <w:pStyle w:val="Code"/>
+            </w:pPr>
+            <w:r>
+              <w:t xml:space="preserve">  </w:t>
+            </w:r>
+            <w:proofErr w:type="spellStart"/>
+            <w:r>
+              <w:t>RCC_ClkInitTypeDef</w:t>
+            </w:r>
+            <w:proofErr w:type="spellEnd"/>
+            <w:r>
+              <w:t xml:space="preserve"> </w:t>
+            </w:r>
+            <w:proofErr w:type="spellStart"/>
+            <w:r>
+              <w:t>RCC_ClkInitStruct</w:t>
+            </w:r>
+            <w:proofErr w:type="spellEnd"/>
+            <w:r>
+              <w:t xml:space="preserve"> = {0};</w:t>
+            </w:r>
+          </w:p>
+          <w:p>
+            <w:pPr>
+              <w:pStyle w:val="Code"/>
+            </w:pPr>
+          </w:p>
+          <w:p>
+            <w:pPr>
+              <w:pStyle w:val="Code"/>
+            </w:pPr>
+            <w:r>
+              <w:t xml:space="preserve">  __HAL_RCC_PWR_CLK_</w:t>
+            </w:r>
+            <w:proofErr w:type="gramStart"/>
+            <w:r>
+              <w:t>ENABLE(</w:t>
+            </w:r>
+            <w:proofErr w:type="gramEnd"/>
+            <w:r>
+              <w:t>);</w:t>
+            </w:r>
+          </w:p>
+          <w:p>
+            <w:pPr>
+              <w:pStyle w:val="Code"/>
+            </w:pPr>
+            <w:r>
+              <w:t xml:space="preserve">  __HAL_PWR_VOLTAGESCALING_CONFIG(PWR_REGULATOR_VOLTAGE_SCALE2);</w:t>
+            </w:r>
+          </w:p>
+          <w:p>
+            <w:pPr>
+              <w:pStyle w:val="Code"/>
+            </w:pPr>
+          </w:p>
+          <w:p>
+            <w:pPr>
+              <w:pStyle w:val="Code"/>
+            </w:pPr>
+            <w:r>
+              <w:t xml:space="preserve">  </w:t>
+            </w:r>
+            <w:proofErr w:type="spellStart"/>
+            <w:r>
+              <w:t>RCC_OscInitStruct.OscillatorType</w:t>
+            </w:r>
+            <w:proofErr w:type="spellEnd"/>
+            <w:r>
+              <w:t xml:space="preserve"> = RCC_OSCILLATORTYPE_HSI;</w:t>
+            </w:r>
+          </w:p>
+          <w:p>
+            <w:pPr>
+              <w:pStyle w:val="Code"/>
+            </w:pPr>
+            <w:r>
+              <w:t xml:space="preserve">  </w:t>
+            </w:r>
+            <w:proofErr w:type="spellStart"/>
+            <w:r>
+              <w:t>RCC_OscInitStruct.HSIState</w:t>
+            </w:r>
+            <w:proofErr w:type="spellEnd"/>
+            <w:r>
+              <w:t xml:space="preserve"> = RCC_HSI_ON;</w:t>
+            </w:r>
+          </w:p>
+          <w:p>
+            <w:pPr>
+              <w:pStyle w:val="Code"/>
+            </w:pPr>
+            <w:r>
+              <w:t xml:space="preserve">  </w:t>
+            </w:r>
+            <w:proofErr w:type="spellStart"/>
+            <w:r>
+              <w:t>RCC_OscInitStruct.HSICalibrationValue</w:t>
+            </w:r>
+            <w:proofErr w:type="spellEnd"/>
+            <w:r>
+              <w:t xml:space="preserve"> = RCC_HSICALIBRATION_DEFAULT;</w:t>
+            </w:r>
+          </w:p>
+          <w:p>
+            <w:pPr>
+              <w:pStyle w:val="Code"/>
+            </w:pPr>
+            <w:r>
+              <w:t xml:space="preserve">  </w:t>
+            </w:r>
+            <w:proofErr w:type="spellStart"/>
+            <w:r>
+              <w:t>RCC_OscInitStruct.PLL.PLLState</w:t>
+            </w:r>
+            <w:proofErr w:type="spellEnd"/>
+            <w:r>
+              <w:t xml:space="preserve"> = RCC_PLL_NONE;</w:t>
+            </w:r>
+          </w:p>
+          <w:p>
+            <w:pPr>
+              <w:pStyle w:val="Code"/>
+            </w:pPr>
+            <w:r>
+              <w:t xml:space="preserve">  if (</w:t>
+            </w:r>
+            <w:proofErr w:type="spellStart"/>
+            <w:r>
+              <w:t>HAL_RCC_OscConfig</w:t>
+            </w:r>
+            <w:proofErr w:type="spellEnd"/>
+            <w:r>
+              <w:t>(&amp;</w:t>
+            </w:r>
+            <w:proofErr w:type="spellStart"/>
+            <w:r>
+              <w:t>RCC_OscInitStruct</w:t>
+            </w:r>
+            <w:proofErr w:type="spellEnd"/>
+            <w:proofErr w:type="gramStart"/>
+            <w:r>
+              <w:t>) !</w:t>
+            </w:r>
+            <w:proofErr w:type="gramEnd"/>
+            <w:r>
+              <w:t>= HAL_OK)</w:t>
+            </w:r>
+          </w:p>
+          <w:p>
+            <w:pPr>
+              <w:pStyle w:val="Code"/>
+            </w:pPr>
+            <w:r>
+              <w:t xml:space="preserve">  {</w:t>
+            </w:r>
+          </w:p>
+          <w:p>
+            <w:pPr>
+              <w:pStyle w:val="Code"/>
+            </w:pPr>
+            <w:r>
+              <w:t xml:space="preserve">    </w:t>
+            </w:r>
+            <w:proofErr w:type="spellStart"/>
+            <w:r>
+              <w:t>Error_</w:t>
+            </w:r>
+            <w:proofErr w:type="gramStart"/>
+            <w:r>
+              <w:t>Handler</w:t>
+            </w:r>
+            <w:proofErr w:type="spellEnd"/>
+            <w:r>
+              <w:t>(</w:t>
+            </w:r>
+            <w:proofErr w:type="gramEnd"/>
+            <w:r>
+              <w:t>);</w:t>
+            </w:r>
+          </w:p>
+          <w:p>
+            <w:pPr>
+              <w:pStyle w:val="Code"/>
+            </w:pPr>
+            <w:r>
+              <w:t xml:space="preserve">  }</w:t>
+            </w:r>
+          </w:p>
+          <w:p>
+            <w:pPr>
+              <w:pStyle w:val="Code"/>
+            </w:pPr>
+            <w:r>
+              <w:t xml:space="preserve">  </w:t>
+            </w:r>
+            <w:proofErr w:type="spellStart"/>
+            <w:r>
+              <w:t>RCC_ClkInitStruct.ClockType</w:t>
+            </w:r>
+            <w:proofErr w:type="spellEnd"/>
+            <w:r>
+              <w:t xml:space="preserve"> = RCC_CLOCKTYPE_HCLK|RCC_CLOCKTYPE_SYSCLK</w:t>
+            </w:r>
+          </w:p>
+          <w:p>
+            <w:pPr>
+              <w:pStyle w:val="Code"/>
+            </w:pPr>
+            <w:r>
+              <w:t xml:space="preserve">                              |RCC_CLOCKTYPE_PCLK1|RCC_CLOCKTYPE_PCLK2;</w:t>
+            </w:r>
+          </w:p>
+          <w:p>
+            <w:pPr>
+              <w:pStyle w:val="Code"/>
+            </w:pPr>
+            <w:r>
+              <w:t xml:space="preserve">  </w:t>
+            </w:r>
+            <w:proofErr w:type="spellStart"/>
+            <w:r>
+              <w:t>RCC_ClkInitStruct.SYSCLKSource</w:t>
+            </w:r>
+            <w:proofErr w:type="spellEnd"/>
+            <w:r>
+              <w:t xml:space="preserve"> = RCC_SYSCLKSOURCE_HSI;</w:t>
+            </w:r>
+          </w:p>
+          <w:p>
+            <w:pPr>
+              <w:pStyle w:val="Code"/>
+            </w:pPr>
+            <w:r>
+              <w:t xml:space="preserve">  </w:t>
+            </w:r>
+            <w:proofErr w:type="spellStart"/>
+            <w:r>
+              <w:t>RCC_ClkInitStruct.AHBCLKDivider</w:t>
+            </w:r>
+            <w:proofErr w:type="spellEnd"/>
+            <w:r>
+              <w:t xml:space="preserve"> = RCC_SYSCLK_DIV2;</w:t>
+            </w:r>
+          </w:p>
+          <w:p>
+            <w:pPr>
+              <w:pStyle w:val="Code"/>
+            </w:pPr>
+            <w:r>
+              <w:t xml:space="preserve">  RCC_ClkInitStruct.APB1CLKDivider = RCC_HCLK_DIV1;</w:t>
+            </w:r>
+          </w:p>
+          <w:p>
+            <w:pPr>
+              <w:pStyle w:val="Code"/>
+            </w:pPr>
+            <w:r>
+              <w:t xml:space="preserve">  RCC_ClkInitStruct.APB2CLKDivider = RCC_HCLK_DIV1;</w:t>
+            </w:r>
+          </w:p>
+          <w:p>
+            <w:pPr>
+              <w:pStyle w:val="Code"/>
+            </w:pPr>
+          </w:p>
+          <w:p>
+            <w:pPr>
+              <w:pStyle w:val="Code"/>
+            </w:pPr>
+            <w:r>
+              <w:t xml:space="preserve">  if (</w:t>
+            </w:r>
+            <w:proofErr w:type="spellStart"/>
+            <w:r>
+              <w:t>HAL_RCC_</w:t>
+            </w:r>
+            <w:proofErr w:type="gramStart"/>
+            <w:r>
+              <w:t>ClockConfig</w:t>
+            </w:r>
+            <w:proofErr w:type="spellEnd"/>
+            <w:r>
+              <w:t>(</w:t>
+            </w:r>
+            <w:proofErr w:type="gramEnd"/>
+            <w:r>
+              <w:t>&amp;</w:t>
+            </w:r>
+            <w:proofErr w:type="spellStart"/>
+            <w:r>
+              <w:t>RCC_ClkInitStruct</w:t>
+            </w:r>
+            <w:proofErr w:type="spellEnd"/>
+            <w:r>
+              <w:t>, FLASH_LATENCY_0) != HAL_OK)</w:t>
+            </w:r>
+          </w:p>
+          <w:p>
+            <w:pPr>
+              <w:pStyle w:val="Code"/>
+            </w:pPr>
+            <w:r>
+              <w:t xml:space="preserve">  {</w:t>
+            </w:r>
+          </w:p>
+          <w:p>
+            <w:pPr>
+              <w:pStyle w:val="Code"/>
+            </w:pPr>
+            <w:r>
+              <w:t xml:space="preserve">    </w:t>
+            </w:r>
+            <w:proofErr w:type="spellStart"/>
+            <w:r>
+              <w:t>Error_</w:t>
+            </w:r>
+            <w:proofErr w:type="gramStart"/>
+            <w:r>
+              <w:t>Handler</w:t>
+            </w:r>
+            <w:proofErr w:type="spellEnd"/>
+            <w:r>
+              <w:t>(</w:t>
+            </w:r>
+            <w:proofErr w:type="gramEnd"/>
+            <w:r>
+              <w:t>);</w:t>
+            </w:r>
+          </w:p>
+          <w:p>
+            <w:pPr>
+              <w:pStyle w:val="Code"/>
+            </w:pPr>
+            <w:r>
               <w:lastRenderedPageBreak/>
-              <w:tab/>
-            </w:r>
-            <w:r>
-              <w:tab/>
-            </w:r>
-            <w:proofErr w:type="spellStart"/>
-            <w:r>
-              <w:t>HAL_GPIO_</w:t>
-            </w:r>
-            <w:proofErr w:type="gramStart"/>
-            <w:r>
-              <w:t>TogglePin</w:t>
-            </w:r>
-            <w:proofErr w:type="spellEnd"/>
-            <w:r>
-              <w:t>(</w:t>
-            </w:r>
-            <w:proofErr w:type="gramEnd"/>
-            <w:r>
-              <w:t>GPIOA, GPIO_PIN_10| GPIO_PIN_11 | GPIO_PIN_12| GPIO_PIN_13);</w:t>
-            </w:r>
-          </w:p>
-          <w:p>
-            <w:pPr>
-              <w:pStyle w:val="Code"/>
-            </w:pPr>
-            <w:r>
-              <w:tab/>
-            </w:r>
-            <w:r>
-              <w:tab/>
-            </w:r>
-            <w:proofErr w:type="spellStart"/>
-            <w:r>
-              <w:t>HAL_</w:t>
-            </w:r>
-            <w:proofErr w:type="gramStart"/>
-            <w:r>
-              <w:t>Delay</w:t>
-            </w:r>
-            <w:proofErr w:type="spellEnd"/>
-            <w:r>
-              <w:t>(</w:t>
-            </w:r>
-            <w:proofErr w:type="gramEnd"/>
-            <w:r>
-              <w:t>1000);</w:t>
-            </w:r>
-          </w:p>
-          <w:p>
-            <w:pPr>
-              <w:pStyle w:val="Code"/>
-            </w:pPr>
-            <w:r>
-              <w:tab/>
-            </w:r>
-            <w:r>
-              <w:tab/>
-            </w:r>
-          </w:p>
-          <w:p>
-            <w:pPr>
-              <w:pStyle w:val="Code"/>
-            </w:pPr>
-            <w:r>
               <w:t xml:space="preserve">  }</w:t>
             </w:r>
           </w:p>
@@ -19277,409 +19813,7 @@
             <w:pPr>
               <w:pStyle w:val="Code"/>
             </w:pPr>
-          </w:p>
-          <w:p>
-            <w:pPr>
-              <w:pStyle w:val="Code"/>
-            </w:pPr>
-            <w:r>
-              <w:t xml:space="preserve">void </w:t>
-            </w:r>
-            <w:proofErr w:type="spellStart"/>
-            <w:r>
-              <w:t>SystemClock_Config</w:t>
-            </w:r>
-            <w:proofErr w:type="spellEnd"/>
-            <w:r>
-              <w:t>(void)</w:t>
-            </w:r>
-          </w:p>
-          <w:p>
-            <w:pPr>
-              <w:pStyle w:val="Code"/>
-            </w:pPr>
-            <w:r>
-              <w:t>{</w:t>
-            </w:r>
-          </w:p>
-          <w:p>
-            <w:pPr>
-              <w:pStyle w:val="Code"/>
-            </w:pPr>
-            <w:r>
-              <w:t xml:space="preserve">  </w:t>
-            </w:r>
-            <w:proofErr w:type="spellStart"/>
-            <w:r>
-              <w:t>RCC_OscInitTypeDef</w:t>
-            </w:r>
-            <w:proofErr w:type="spellEnd"/>
-            <w:r>
-              <w:t xml:space="preserve"> </w:t>
-            </w:r>
-            <w:proofErr w:type="spellStart"/>
-            <w:r>
-              <w:t>RCC_OscInitStruct</w:t>
-            </w:r>
-            <w:proofErr w:type="spellEnd"/>
-            <w:r>
-              <w:t xml:space="preserve"> = {0};</w:t>
-            </w:r>
-          </w:p>
-          <w:p>
-            <w:pPr>
-              <w:pStyle w:val="Code"/>
-            </w:pPr>
-            <w:r>
-              <w:t xml:space="preserve">  </w:t>
-            </w:r>
-            <w:proofErr w:type="spellStart"/>
-            <w:r>
-              <w:t>RCC_ClkInitTypeDef</w:t>
-            </w:r>
-            <w:proofErr w:type="spellEnd"/>
-            <w:r>
-              <w:t xml:space="preserve"> </w:t>
-            </w:r>
-            <w:proofErr w:type="spellStart"/>
-            <w:r>
-              <w:t>RCC_ClkInitStruct</w:t>
-            </w:r>
-            <w:proofErr w:type="spellEnd"/>
-            <w:r>
-              <w:t xml:space="preserve"> = {0};</w:t>
-            </w:r>
-          </w:p>
-          <w:p>
-            <w:pPr>
-              <w:pStyle w:val="Code"/>
-            </w:pPr>
-          </w:p>
-          <w:p>
-            <w:pPr>
-              <w:pStyle w:val="Code"/>
-            </w:pPr>
-            <w:r>
-              <w:t xml:space="preserve">  __HAL_RCC_PWR_CLK_</w:t>
-            </w:r>
-            <w:proofErr w:type="gramStart"/>
-            <w:r>
-              <w:t>ENABLE(</w:t>
-            </w:r>
-            <w:proofErr w:type="gramEnd"/>
-            <w:r>
-              <w:t>);</w:t>
-            </w:r>
-          </w:p>
-          <w:p>
-            <w:pPr>
-              <w:pStyle w:val="Code"/>
-            </w:pPr>
-            <w:r>
-              <w:t xml:space="preserve">  __HAL_PWR_VOLTAGESCALING_CONFIG(PWR_REGULATOR_VOLTAGE_SCALE2);</w:t>
-            </w:r>
-          </w:p>
-          <w:p>
-            <w:pPr>
-              <w:pStyle w:val="Code"/>
-            </w:pPr>
-          </w:p>
-          <w:p>
-            <w:pPr>
-              <w:pStyle w:val="Code"/>
-            </w:pPr>
-            <w:r>
-              <w:t xml:space="preserve">  </w:t>
-            </w:r>
-            <w:proofErr w:type="spellStart"/>
-            <w:r>
-              <w:t>RCC_OscInitStruct.OscillatorType</w:t>
-            </w:r>
-            <w:proofErr w:type="spellEnd"/>
-            <w:r>
-              <w:t xml:space="preserve"> = RCC_OSCILLATORTYPE_HSI;</w:t>
-            </w:r>
-          </w:p>
-          <w:p>
-            <w:pPr>
-              <w:pStyle w:val="Code"/>
-            </w:pPr>
-            <w:r>
-              <w:t xml:space="preserve">  </w:t>
-            </w:r>
-            <w:proofErr w:type="spellStart"/>
-            <w:r>
-              <w:t>RCC_OscInitStruct.HSIState</w:t>
-            </w:r>
-            <w:proofErr w:type="spellEnd"/>
-            <w:r>
-              <w:t xml:space="preserve"> = RCC_HSI_ON;</w:t>
-            </w:r>
-          </w:p>
-          <w:p>
-            <w:pPr>
-              <w:pStyle w:val="Code"/>
-            </w:pPr>
-            <w:r>
-              <w:t xml:space="preserve">  </w:t>
-            </w:r>
-            <w:proofErr w:type="spellStart"/>
-            <w:r>
-              <w:t>RCC_OscInitStruct.HSICalibrationValue</w:t>
-            </w:r>
-            <w:proofErr w:type="spellEnd"/>
-            <w:r>
-              <w:t xml:space="preserve"> = RCC_HSICALIBRATION_DEFAULT;</w:t>
-            </w:r>
-          </w:p>
-          <w:p>
-            <w:pPr>
-              <w:pStyle w:val="Code"/>
-            </w:pPr>
-            <w:r>
-              <w:t xml:space="preserve">  </w:t>
-            </w:r>
-            <w:proofErr w:type="spellStart"/>
-            <w:r>
-              <w:t>RCC_OscInitStruct.PLL.PLLState</w:t>
-            </w:r>
-            <w:proofErr w:type="spellEnd"/>
-            <w:r>
-              <w:t xml:space="preserve"> = RCC_PLL_NONE;</w:t>
-            </w:r>
-          </w:p>
-          <w:p>
-            <w:pPr>
-              <w:pStyle w:val="Code"/>
-            </w:pPr>
-            <w:r>
-              <w:t xml:space="preserve">  if (</w:t>
-            </w:r>
-            <w:proofErr w:type="spellStart"/>
-            <w:r>
-              <w:t>HAL_RCC_OscConfig</w:t>
-            </w:r>
-            <w:proofErr w:type="spellEnd"/>
-            <w:r>
-              <w:t>(&amp;</w:t>
-            </w:r>
-            <w:proofErr w:type="spellStart"/>
-            <w:r>
-              <w:t>RCC_OscInitStruct</w:t>
-            </w:r>
-            <w:proofErr w:type="spellEnd"/>
-            <w:proofErr w:type="gramStart"/>
-            <w:r>
-              <w:t>) !</w:t>
-            </w:r>
-            <w:proofErr w:type="gramEnd"/>
-            <w:r>
-              <w:t>= HAL_OK)</w:t>
-            </w:r>
-          </w:p>
-          <w:p>
-            <w:pPr>
-              <w:pStyle w:val="Code"/>
-            </w:pPr>
-            <w:r>
-              <w:t xml:space="preserve">  {</w:t>
-            </w:r>
-          </w:p>
-          <w:p>
-            <w:pPr>
-              <w:pStyle w:val="Code"/>
-            </w:pPr>
-            <w:r>
-              <w:t xml:space="preserve">    </w:t>
-            </w:r>
-            <w:proofErr w:type="spellStart"/>
-            <w:r>
-              <w:t>Error_</w:t>
-            </w:r>
-            <w:proofErr w:type="gramStart"/>
-            <w:r>
-              <w:t>Handler</w:t>
-            </w:r>
-            <w:proofErr w:type="spellEnd"/>
-            <w:r>
-              <w:t>(</w:t>
-            </w:r>
-            <w:proofErr w:type="gramEnd"/>
-            <w:r>
-              <w:t>);</w:t>
-            </w:r>
-          </w:p>
-          <w:p>
-            <w:pPr>
-              <w:pStyle w:val="Code"/>
-            </w:pPr>
-            <w:r>
-              <w:t xml:space="preserve">  }</w:t>
-            </w:r>
-          </w:p>
-          <w:p>
-            <w:pPr>
-              <w:pStyle w:val="Code"/>
-            </w:pPr>
-            <w:r>
-              <w:t xml:space="preserve">  </w:t>
-            </w:r>
-            <w:proofErr w:type="spellStart"/>
-            <w:r>
-              <w:t>RCC_ClkInitStruct.ClockType</w:t>
-            </w:r>
-            <w:proofErr w:type="spellEnd"/>
-            <w:r>
-              <w:t xml:space="preserve"> = RCC_CLOCKTYPE_HCLK|RCC_CLOCKTYPE_SYSCLK</w:t>
-            </w:r>
-          </w:p>
-          <w:p>
-            <w:pPr>
-              <w:pStyle w:val="Code"/>
-            </w:pPr>
-            <w:r>
-              <w:t xml:space="preserve">                              |RCC_CLOCKTYPE_PCLK1|RCC_CLOCKTYPE_PCLK2;</w:t>
-            </w:r>
-          </w:p>
-          <w:p>
-            <w:pPr>
-              <w:pStyle w:val="Code"/>
-            </w:pPr>
-            <w:r>
-              <w:t xml:space="preserve">  </w:t>
-            </w:r>
-            <w:proofErr w:type="spellStart"/>
-            <w:r>
-              <w:t>RCC_ClkInitStruct.SYSCLKSource</w:t>
-            </w:r>
-            <w:proofErr w:type="spellEnd"/>
-            <w:r>
-              <w:t xml:space="preserve"> = RCC_SYSCLKSOURCE_HSI;</w:t>
-            </w:r>
-          </w:p>
-          <w:p>
-            <w:pPr>
-              <w:pStyle w:val="Code"/>
-            </w:pPr>
-            <w:r>
-              <w:t xml:space="preserve">  </w:t>
-            </w:r>
-            <w:proofErr w:type="spellStart"/>
-            <w:r>
-              <w:t>RCC_ClkInitStruct.AHBCLKDivider</w:t>
-            </w:r>
-            <w:proofErr w:type="spellEnd"/>
-            <w:r>
-              <w:t xml:space="preserve"> = RCC_SYSCLK_DIV2;</w:t>
-            </w:r>
-          </w:p>
-          <w:p>
-            <w:pPr>
-              <w:pStyle w:val="Code"/>
-            </w:pPr>
-            <w:r>
-              <w:t xml:space="preserve">  RCC_ClkInitStruct.APB1CLKDivider = RCC_HCLK_DIV1;</w:t>
-            </w:r>
-          </w:p>
-          <w:p>
-            <w:pPr>
-              <w:pStyle w:val="Code"/>
-            </w:pPr>
-            <w:r>
-              <w:t xml:space="preserve">  RCC_ClkInitStruct.APB2CLKDivider = RCC_HCLK_DIV1;</w:t>
-            </w:r>
-          </w:p>
-          <w:p>
-            <w:pPr>
-              <w:pStyle w:val="Code"/>
-            </w:pPr>
-          </w:p>
-          <w:p>
-            <w:pPr>
-              <w:pStyle w:val="Code"/>
-            </w:pPr>
-            <w:r>
-              <w:t xml:space="preserve">  if (</w:t>
-            </w:r>
-            <w:proofErr w:type="spellStart"/>
-            <w:r>
-              <w:t>HAL_RCC_</w:t>
-            </w:r>
-            <w:proofErr w:type="gramStart"/>
-            <w:r>
-              <w:t>ClockConfig</w:t>
-            </w:r>
-            <w:proofErr w:type="spellEnd"/>
-            <w:r>
-              <w:t>(</w:t>
-            </w:r>
-            <w:proofErr w:type="gramEnd"/>
-            <w:r>
-              <w:t>&amp;</w:t>
-            </w:r>
-            <w:proofErr w:type="spellStart"/>
-            <w:r>
-              <w:t>RCC_ClkInitStruct</w:t>
-            </w:r>
-            <w:proofErr w:type="spellEnd"/>
-            <w:r>
-              <w:t>, FLASH_LATENCY_0) != HAL_OK)</w:t>
-            </w:r>
-          </w:p>
-          <w:p>
-            <w:pPr>
-              <w:pStyle w:val="Code"/>
-            </w:pPr>
-            <w:r>
-              <w:t xml:space="preserve">  {</w:t>
-            </w:r>
-          </w:p>
-          <w:p>
-            <w:pPr>
-              <w:pStyle w:val="Code"/>
-            </w:pPr>
-            <w:r>
-              <w:t xml:space="preserve">    </w:t>
-            </w:r>
-            <w:proofErr w:type="spellStart"/>
-            <w:r>
-              <w:t>Error_</w:t>
-            </w:r>
-            <w:proofErr w:type="gramStart"/>
-            <w:r>
-              <w:t>Handler</w:t>
-            </w:r>
-            <w:proofErr w:type="spellEnd"/>
-            <w:r>
-              <w:t>(</w:t>
-            </w:r>
-            <w:proofErr w:type="gramEnd"/>
-            <w:r>
-              <w:t>);</w:t>
-            </w:r>
-          </w:p>
-          <w:p>
-            <w:pPr>
-              <w:pStyle w:val="Code"/>
-            </w:pPr>
-            <w:r>
-              <w:t xml:space="preserve">  }</w:t>
-            </w:r>
-          </w:p>
-          <w:p>
-            <w:pPr>
-              <w:pStyle w:val="Code"/>
-            </w:pPr>
-            <w:r>
-              <w:t>}</w:t>
-            </w:r>
-          </w:p>
-          <w:p>
-            <w:pPr>
-              <w:pStyle w:val="Code"/>
-            </w:pPr>
-            <w:r>
-              <w:lastRenderedPageBreak/>
+            <w:r>
               <w:t xml:space="preserve">static void </w:t>
             </w:r>
             <w:proofErr w:type="spellStart"/>

</xml_diff>